<commit_message>
structure modification step 2
</commit_message>
<xml_diff>
--- a/Project description.docx
+++ b/Project description.docx
@@ -6899,7 +6899,7 @@
           <w:sz w:val="24"/>
           <w:szCs w:val="24"/>
           <w:u w:val="single"/>
-          <w:lang w:val="en-US" w:eastAsia="uk-UA"/>
+          <w:lang w:val="ru-RU" w:eastAsia="uk-UA"/>
           <w14:ligatures w14:val="none"/>
         </w:rPr>
       </w:pPr>
@@ -6915,8 +6915,38 @@
           <w:lang w:val="en-US" w:eastAsia="uk-UA"/>
           <w14:ligatures w14:val="none"/>
         </w:rPr>
-        <w:t>Index.js</w:t>
-      </w:r>
+        <w:t>Index</w:t>
+      </w:r>
+      <w:r>
+        <w:rPr>
+          <w:rFonts w:ascii="Times New Roman" w:eastAsia="Times New Roman" w:hAnsi="Times New Roman" w:cs="Times New Roman"/>
+          <w:b/>
+          <w:bCs/>
+          <w:kern w:val="0"/>
+          <w:sz w:val="24"/>
+          <w:szCs w:val="24"/>
+          <w:u w:val="single"/>
+          <w:lang w:val="ru-RU" w:eastAsia="uk-UA"/>
+          <w14:ligatures w14:val="none"/>
+        </w:rPr>
+        <w:t>.</w:t>
+      </w:r>
+      <w:proofErr w:type="spellStart"/>
+      <w:r>
+        <w:rPr>
+          <w:rFonts w:ascii="Times New Roman" w:eastAsia="Times New Roman" w:hAnsi="Times New Roman" w:cs="Times New Roman"/>
+          <w:b/>
+          <w:bCs/>
+          <w:kern w:val="0"/>
+          <w:sz w:val="24"/>
+          <w:szCs w:val="24"/>
+          <w:u w:val="single"/>
+          <w:lang w:val="en-US" w:eastAsia="uk-UA"/>
+          <w14:ligatures w14:val="none"/>
+        </w:rPr>
+        <w:t>js</w:t>
+      </w:r>
+      <w:proofErr w:type="spellEnd"/>
     </w:p>
     <w:p>
       <w:pPr>
@@ -16399,7 +16429,7 @@
           <w:kern w:val="0"/>
           <w:sz w:val="24"/>
           <w:szCs w:val="24"/>
-          <w:lang w:val="en-US" w:eastAsia="uk-UA"/>
+          <w:lang w:val="ru-RU" w:eastAsia="uk-UA"/>
           <w14:ligatures w14:val="none"/>
         </w:rPr>
       </w:pPr>
@@ -30210,6 +30240,3004 @@
         </w:rPr>
         <w:t>.</w:t>
       </w:r>
+    </w:p>
+    <w:p>
+      <w:pPr>
+        <w:spacing w:before="100" w:beforeAutospacing="1" w:after="100" w:afterAutospacing="1" w:line="240" w:lineRule="auto"/>
+        <w:rPr>
+          <w:rFonts w:ascii="Times New Roman" w:eastAsia="Times New Roman" w:hAnsi="Times New Roman" w:cs="Times New Roman"/>
+          <w:b/>
+          <w:bCs/>
+          <w:kern w:val="0"/>
+          <w:sz w:val="24"/>
+          <w:szCs w:val="24"/>
+          <w:lang w:val="ru-RU" w:eastAsia="uk-UA"/>
+          <w14:ligatures w14:val="none"/>
+        </w:rPr>
+      </w:pPr>
+    </w:p>
+    <w:p>
+      <w:pPr>
+        <w:spacing w:before="100" w:beforeAutospacing="1" w:after="100" w:afterAutospacing="1" w:line="240" w:lineRule="auto"/>
+        <w:rPr>
+          <w:rFonts w:ascii="Times New Roman" w:eastAsia="Times New Roman" w:hAnsi="Times New Roman" w:cs="Times New Roman"/>
+          <w:b/>
+          <w:bCs/>
+          <w:kern w:val="0"/>
+          <w:sz w:val="24"/>
+          <w:szCs w:val="24"/>
+          <w:lang w:val="ru-RU" w:eastAsia="uk-UA"/>
+          <w14:ligatures w14:val="none"/>
+        </w:rPr>
+      </w:pPr>
+    </w:p>
+    <w:p>
+      <w:pPr>
+        <w:spacing w:before="100" w:beforeAutospacing="1" w:after="100" w:afterAutospacing="1" w:line="240" w:lineRule="auto"/>
+        <w:rPr>
+          <w:rFonts w:ascii="Times New Roman" w:eastAsia="Times New Roman" w:hAnsi="Times New Roman" w:cs="Times New Roman"/>
+          <w:b/>
+          <w:bCs/>
+          <w:kern w:val="0"/>
+          <w:sz w:val="24"/>
+          <w:szCs w:val="24"/>
+          <w:lang w:val="ru-RU" w:eastAsia="uk-UA"/>
+          <w14:ligatures w14:val="none"/>
+        </w:rPr>
+      </w:pPr>
+    </w:p>
+    <w:p>
+      <w:pPr>
+        <w:spacing w:before="100" w:beforeAutospacing="1" w:after="100" w:afterAutospacing="1" w:line="240" w:lineRule="auto"/>
+        <w:rPr>
+          <w:rFonts w:ascii="Times New Roman" w:eastAsia="Times New Roman" w:hAnsi="Times New Roman" w:cs="Times New Roman"/>
+          <w:b/>
+          <w:bCs/>
+          <w:kern w:val="0"/>
+          <w:sz w:val="24"/>
+          <w:szCs w:val="24"/>
+          <w:lang w:val="ru-RU" w:eastAsia="uk-UA"/>
+          <w14:ligatures w14:val="none"/>
+        </w:rPr>
+      </w:pPr>
+    </w:p>
+    <w:p>
+      <w:pPr>
+        <w:spacing w:before="100" w:beforeAutospacing="1" w:after="100" w:afterAutospacing="1" w:line="240" w:lineRule="auto"/>
+        <w:rPr>
+          <w:rFonts w:ascii="Times New Roman" w:eastAsia="Times New Roman" w:hAnsi="Times New Roman" w:cs="Times New Roman"/>
+          <w:b/>
+          <w:bCs/>
+          <w:kern w:val="0"/>
+          <w:sz w:val="24"/>
+          <w:szCs w:val="24"/>
+          <w:lang w:val="ru-RU" w:eastAsia="uk-UA"/>
+          <w14:ligatures w14:val="none"/>
+        </w:rPr>
+      </w:pPr>
+    </w:p>
+    <w:p>
+      <w:pPr>
+        <w:spacing w:before="100" w:beforeAutospacing="1" w:after="100" w:afterAutospacing="1" w:line="240" w:lineRule="auto"/>
+        <w:rPr>
+          <w:rFonts w:ascii="Times New Roman" w:eastAsia="Times New Roman" w:hAnsi="Times New Roman" w:cs="Times New Roman"/>
+          <w:b/>
+          <w:bCs/>
+          <w:kern w:val="0"/>
+          <w:sz w:val="24"/>
+          <w:szCs w:val="24"/>
+          <w:lang w:val="ru-RU" w:eastAsia="uk-UA"/>
+          <w14:ligatures w14:val="none"/>
+        </w:rPr>
+      </w:pPr>
+    </w:p>
+    <w:p>
+      <w:pPr>
+        <w:spacing w:before="100" w:beforeAutospacing="1" w:after="100" w:afterAutospacing="1" w:line="240" w:lineRule="auto"/>
+        <w:rPr>
+          <w:rFonts w:ascii="Times New Roman" w:eastAsia="Times New Roman" w:hAnsi="Times New Roman" w:cs="Times New Roman"/>
+          <w:kern w:val="0"/>
+          <w:sz w:val="24"/>
+          <w:szCs w:val="24"/>
+          <w:lang w:eastAsia="uk-UA"/>
+          <w14:ligatures w14:val="none"/>
+        </w:rPr>
+      </w:pPr>
+      <w:r>
+        <w:rPr>
+          <w:rFonts w:ascii="Times New Roman" w:eastAsia="Times New Roman" w:hAnsi="Times New Roman" w:cs="Times New Roman"/>
+          <w:b/>
+          <w:bCs/>
+          <w:kern w:val="0"/>
+          <w:sz w:val="24"/>
+          <w:szCs w:val="24"/>
+          <w:lang w:eastAsia="uk-UA"/>
+          <w14:ligatures w14:val="none"/>
+        </w:rPr>
+        <w:t>Змінні та їх призначення:</w:t>
+      </w:r>
+    </w:p>
+    <w:p>
+      <w:pPr>
+        <w:numPr>
+          <w:ilvl w:val="0"/>
+          <w:numId w:val="27"/>
+        </w:numPr>
+        <w:spacing w:before="100" w:beforeAutospacing="1" w:after="100" w:afterAutospacing="1" w:line="240" w:lineRule="auto"/>
+        <w:rPr>
+          <w:rFonts w:ascii="Times New Roman" w:eastAsia="Times New Roman" w:hAnsi="Times New Roman" w:cs="Times New Roman"/>
+          <w:kern w:val="0"/>
+          <w:sz w:val="24"/>
+          <w:szCs w:val="24"/>
+          <w:lang w:eastAsia="uk-UA"/>
+          <w14:ligatures w14:val="none"/>
+        </w:rPr>
+      </w:pPr>
+      <w:proofErr w:type="spellStart"/>
+      <w:r>
+        <w:rPr>
+          <w:rFonts w:ascii="Courier New" w:eastAsia="Times New Roman" w:hAnsi="Courier New" w:cs="Courier New"/>
+          <w:b/>
+          <w:bCs/>
+          <w:kern w:val="0"/>
+          <w:sz w:val="20"/>
+          <w:szCs w:val="20"/>
+          <w:lang w:eastAsia="uk-UA"/>
+          <w14:ligatures w14:val="none"/>
+        </w:rPr>
+        <w:t>addActButton</w:t>
+      </w:r>
+      <w:proofErr w:type="spellEnd"/>
+      <w:r>
+        <w:rPr>
+          <w:rFonts w:ascii="Times New Roman" w:eastAsia="Times New Roman" w:hAnsi="Times New Roman" w:cs="Times New Roman"/>
+          <w:b/>
+          <w:bCs/>
+          <w:kern w:val="0"/>
+          <w:sz w:val="24"/>
+          <w:szCs w:val="24"/>
+          <w:lang w:eastAsia="uk-UA"/>
+          <w14:ligatures w14:val="none"/>
+        </w:rPr>
+        <w:t xml:space="preserve">, </w:t>
+      </w:r>
+      <w:proofErr w:type="spellStart"/>
+      <w:r>
+        <w:rPr>
+          <w:rFonts w:ascii="Courier New" w:eastAsia="Times New Roman" w:hAnsi="Courier New" w:cs="Courier New"/>
+          <w:b/>
+          <w:bCs/>
+          <w:kern w:val="0"/>
+          <w:sz w:val="20"/>
+          <w:szCs w:val="20"/>
+          <w:lang w:eastAsia="uk-UA"/>
+          <w14:ligatures w14:val="none"/>
+        </w:rPr>
+        <w:t>searchDeviceButton</w:t>
+      </w:r>
+      <w:proofErr w:type="spellEnd"/>
+      <w:r>
+        <w:rPr>
+          <w:rFonts w:ascii="Times New Roman" w:eastAsia="Times New Roman" w:hAnsi="Times New Roman" w:cs="Times New Roman"/>
+          <w:b/>
+          <w:bCs/>
+          <w:kern w:val="0"/>
+          <w:sz w:val="24"/>
+          <w:szCs w:val="24"/>
+          <w:lang w:eastAsia="uk-UA"/>
+          <w14:ligatures w14:val="none"/>
+        </w:rPr>
+        <w:t xml:space="preserve">, </w:t>
+      </w:r>
+      <w:proofErr w:type="spellStart"/>
+      <w:r>
+        <w:rPr>
+          <w:rFonts w:ascii="Courier New" w:eastAsia="Times New Roman" w:hAnsi="Courier New" w:cs="Courier New"/>
+          <w:b/>
+          <w:bCs/>
+          <w:kern w:val="0"/>
+          <w:sz w:val="20"/>
+          <w:szCs w:val="20"/>
+          <w:lang w:eastAsia="uk-UA"/>
+          <w14:ligatures w14:val="none"/>
+        </w:rPr>
+        <w:t>addDeviceButton</w:t>
+      </w:r>
+      <w:proofErr w:type="spellEnd"/>
+      <w:r>
+        <w:rPr>
+          <w:rFonts w:ascii="Times New Roman" w:eastAsia="Times New Roman" w:hAnsi="Times New Roman" w:cs="Times New Roman"/>
+          <w:b/>
+          <w:bCs/>
+          <w:kern w:val="0"/>
+          <w:sz w:val="24"/>
+          <w:szCs w:val="24"/>
+          <w:lang w:eastAsia="uk-UA"/>
+          <w14:ligatures w14:val="none"/>
+        </w:rPr>
+        <w:t>:</w:t>
+      </w:r>
+      <w:r>
+        <w:rPr>
+          <w:rFonts w:ascii="Times New Roman" w:eastAsia="Times New Roman" w:hAnsi="Times New Roman" w:cs="Times New Roman"/>
+          <w:kern w:val="0"/>
+          <w:sz w:val="24"/>
+          <w:szCs w:val="24"/>
+          <w:lang w:eastAsia="uk-UA"/>
+          <w14:ligatures w14:val="none"/>
+        </w:rPr>
+        <w:t xml:space="preserve"> Кнопки для переходу між розділами (додавання акту, пошук пристрою, додавання пристрою).</w:t>
+      </w:r>
+    </w:p>
+    <w:p>
+      <w:pPr>
+        <w:numPr>
+          <w:ilvl w:val="0"/>
+          <w:numId w:val="27"/>
+        </w:numPr>
+        <w:spacing w:before="100" w:beforeAutospacing="1" w:after="100" w:afterAutospacing="1" w:line="240" w:lineRule="auto"/>
+        <w:rPr>
+          <w:rFonts w:ascii="Times New Roman" w:eastAsia="Times New Roman" w:hAnsi="Times New Roman" w:cs="Times New Roman"/>
+          <w:kern w:val="0"/>
+          <w:sz w:val="24"/>
+          <w:szCs w:val="24"/>
+          <w:lang w:eastAsia="uk-UA"/>
+          <w14:ligatures w14:val="none"/>
+        </w:rPr>
+      </w:pPr>
+      <w:proofErr w:type="spellStart"/>
+      <w:r>
+        <w:rPr>
+          <w:rFonts w:ascii="Courier New" w:eastAsia="Times New Roman" w:hAnsi="Courier New" w:cs="Courier New"/>
+          <w:b/>
+          <w:bCs/>
+          <w:kern w:val="0"/>
+          <w:sz w:val="20"/>
+          <w:szCs w:val="20"/>
+          <w:lang w:eastAsia="uk-UA"/>
+          <w14:ligatures w14:val="none"/>
+        </w:rPr>
+        <w:t>formContainer</w:t>
+      </w:r>
+      <w:proofErr w:type="spellEnd"/>
+      <w:r>
+        <w:rPr>
+          <w:rFonts w:ascii="Times New Roman" w:eastAsia="Times New Roman" w:hAnsi="Times New Roman" w:cs="Times New Roman"/>
+          <w:b/>
+          <w:bCs/>
+          <w:kern w:val="0"/>
+          <w:sz w:val="24"/>
+          <w:szCs w:val="24"/>
+          <w:lang w:eastAsia="uk-UA"/>
+          <w14:ligatures w14:val="none"/>
+        </w:rPr>
+        <w:t xml:space="preserve">, </w:t>
+      </w:r>
+      <w:proofErr w:type="spellStart"/>
+      <w:r>
+        <w:rPr>
+          <w:rFonts w:ascii="Courier New" w:eastAsia="Times New Roman" w:hAnsi="Courier New" w:cs="Courier New"/>
+          <w:b/>
+          <w:bCs/>
+          <w:kern w:val="0"/>
+          <w:sz w:val="20"/>
+          <w:szCs w:val="20"/>
+          <w:lang w:eastAsia="uk-UA"/>
+          <w14:ligatures w14:val="none"/>
+        </w:rPr>
+        <w:t>searchContainer</w:t>
+      </w:r>
+      <w:proofErr w:type="spellEnd"/>
+      <w:r>
+        <w:rPr>
+          <w:rFonts w:ascii="Times New Roman" w:eastAsia="Times New Roman" w:hAnsi="Times New Roman" w:cs="Times New Roman"/>
+          <w:b/>
+          <w:bCs/>
+          <w:kern w:val="0"/>
+          <w:sz w:val="24"/>
+          <w:szCs w:val="24"/>
+          <w:lang w:eastAsia="uk-UA"/>
+          <w14:ligatures w14:val="none"/>
+        </w:rPr>
+        <w:t xml:space="preserve">, </w:t>
+      </w:r>
+      <w:proofErr w:type="spellStart"/>
+      <w:r>
+        <w:rPr>
+          <w:rFonts w:ascii="Courier New" w:eastAsia="Times New Roman" w:hAnsi="Courier New" w:cs="Courier New"/>
+          <w:b/>
+          <w:bCs/>
+          <w:kern w:val="0"/>
+          <w:sz w:val="20"/>
+          <w:szCs w:val="20"/>
+          <w:lang w:eastAsia="uk-UA"/>
+          <w14:ligatures w14:val="none"/>
+        </w:rPr>
+        <w:t>addDeviceContainer</w:t>
+      </w:r>
+      <w:proofErr w:type="spellEnd"/>
+      <w:r>
+        <w:rPr>
+          <w:rFonts w:ascii="Times New Roman" w:eastAsia="Times New Roman" w:hAnsi="Times New Roman" w:cs="Times New Roman"/>
+          <w:b/>
+          <w:bCs/>
+          <w:kern w:val="0"/>
+          <w:sz w:val="24"/>
+          <w:szCs w:val="24"/>
+          <w:lang w:eastAsia="uk-UA"/>
+          <w14:ligatures w14:val="none"/>
+        </w:rPr>
+        <w:t>:</w:t>
+      </w:r>
+      <w:r>
+        <w:rPr>
+          <w:rFonts w:ascii="Times New Roman" w:eastAsia="Times New Roman" w:hAnsi="Times New Roman" w:cs="Times New Roman"/>
+          <w:kern w:val="0"/>
+          <w:sz w:val="24"/>
+          <w:szCs w:val="24"/>
+          <w:lang w:eastAsia="uk-UA"/>
+          <w14:ligatures w14:val="none"/>
+        </w:rPr>
+        <w:t xml:space="preserve"> Контейнери для відображення відповідних форм.</w:t>
+      </w:r>
+    </w:p>
+    <w:p>
+      <w:pPr>
+        <w:numPr>
+          <w:ilvl w:val="0"/>
+          <w:numId w:val="27"/>
+        </w:numPr>
+        <w:spacing w:before="100" w:beforeAutospacing="1" w:after="100" w:afterAutospacing="1" w:line="240" w:lineRule="auto"/>
+        <w:rPr>
+          <w:rFonts w:ascii="Times New Roman" w:eastAsia="Times New Roman" w:hAnsi="Times New Roman" w:cs="Times New Roman"/>
+          <w:kern w:val="0"/>
+          <w:sz w:val="24"/>
+          <w:szCs w:val="24"/>
+          <w:lang w:eastAsia="uk-UA"/>
+          <w14:ligatures w14:val="none"/>
+        </w:rPr>
+      </w:pPr>
+      <w:proofErr w:type="spellStart"/>
+      <w:r>
+        <w:rPr>
+          <w:rFonts w:ascii="Courier New" w:eastAsia="Times New Roman" w:hAnsi="Courier New" w:cs="Courier New"/>
+          <w:b/>
+          <w:bCs/>
+          <w:kern w:val="0"/>
+          <w:sz w:val="20"/>
+          <w:szCs w:val="20"/>
+          <w:lang w:eastAsia="uk-UA"/>
+          <w14:ligatures w14:val="none"/>
+        </w:rPr>
+        <w:t>menuPage</w:t>
+      </w:r>
+      <w:proofErr w:type="spellEnd"/>
+      <w:r>
+        <w:rPr>
+          <w:rFonts w:ascii="Times New Roman" w:eastAsia="Times New Roman" w:hAnsi="Times New Roman" w:cs="Times New Roman"/>
+          <w:b/>
+          <w:bCs/>
+          <w:kern w:val="0"/>
+          <w:sz w:val="24"/>
+          <w:szCs w:val="24"/>
+          <w:lang w:eastAsia="uk-UA"/>
+          <w14:ligatures w14:val="none"/>
+        </w:rPr>
+        <w:t>:</w:t>
+      </w:r>
+      <w:r>
+        <w:rPr>
+          <w:rFonts w:ascii="Times New Roman" w:eastAsia="Times New Roman" w:hAnsi="Times New Roman" w:cs="Times New Roman"/>
+          <w:kern w:val="0"/>
+          <w:sz w:val="24"/>
+          <w:szCs w:val="24"/>
+          <w:lang w:eastAsia="uk-UA"/>
+          <w14:ligatures w14:val="none"/>
+        </w:rPr>
+        <w:t xml:space="preserve"> Контейнер для початкового меню з кнопками.</w:t>
+      </w:r>
+    </w:p>
+    <w:p>
+      <w:pPr>
+        <w:numPr>
+          <w:ilvl w:val="0"/>
+          <w:numId w:val="27"/>
+        </w:numPr>
+        <w:spacing w:before="100" w:beforeAutospacing="1" w:after="100" w:afterAutospacing="1" w:line="240" w:lineRule="auto"/>
+        <w:rPr>
+          <w:rFonts w:ascii="Times New Roman" w:eastAsia="Times New Roman" w:hAnsi="Times New Roman" w:cs="Times New Roman"/>
+          <w:kern w:val="0"/>
+          <w:sz w:val="24"/>
+          <w:szCs w:val="24"/>
+          <w:lang w:eastAsia="uk-UA"/>
+          <w14:ligatures w14:val="none"/>
+        </w:rPr>
+      </w:pPr>
+      <w:proofErr w:type="spellStart"/>
+      <w:r>
+        <w:rPr>
+          <w:rFonts w:ascii="Courier New" w:eastAsia="Times New Roman" w:hAnsi="Courier New" w:cs="Courier New"/>
+          <w:b/>
+          <w:bCs/>
+          <w:kern w:val="0"/>
+          <w:sz w:val="20"/>
+          <w:szCs w:val="20"/>
+          <w:lang w:eastAsia="uk-UA"/>
+          <w14:ligatures w14:val="none"/>
+        </w:rPr>
+        <w:t>backButton</w:t>
+      </w:r>
+      <w:proofErr w:type="spellEnd"/>
+      <w:r>
+        <w:rPr>
+          <w:rFonts w:ascii="Times New Roman" w:eastAsia="Times New Roman" w:hAnsi="Times New Roman" w:cs="Times New Roman"/>
+          <w:b/>
+          <w:bCs/>
+          <w:kern w:val="0"/>
+          <w:sz w:val="24"/>
+          <w:szCs w:val="24"/>
+          <w:lang w:eastAsia="uk-UA"/>
+          <w14:ligatures w14:val="none"/>
+        </w:rPr>
+        <w:t xml:space="preserve">, </w:t>
+      </w:r>
+      <w:proofErr w:type="spellStart"/>
+      <w:r>
+        <w:rPr>
+          <w:rFonts w:ascii="Courier New" w:eastAsia="Times New Roman" w:hAnsi="Courier New" w:cs="Courier New"/>
+          <w:b/>
+          <w:bCs/>
+          <w:kern w:val="0"/>
+          <w:sz w:val="20"/>
+          <w:szCs w:val="20"/>
+          <w:lang w:eastAsia="uk-UA"/>
+          <w14:ligatures w14:val="none"/>
+        </w:rPr>
+        <w:t>searchBackButton</w:t>
+      </w:r>
+      <w:proofErr w:type="spellEnd"/>
+      <w:r>
+        <w:rPr>
+          <w:rFonts w:ascii="Times New Roman" w:eastAsia="Times New Roman" w:hAnsi="Times New Roman" w:cs="Times New Roman"/>
+          <w:b/>
+          <w:bCs/>
+          <w:kern w:val="0"/>
+          <w:sz w:val="24"/>
+          <w:szCs w:val="24"/>
+          <w:lang w:eastAsia="uk-UA"/>
+          <w14:ligatures w14:val="none"/>
+        </w:rPr>
+        <w:t xml:space="preserve">, </w:t>
+      </w:r>
+      <w:proofErr w:type="spellStart"/>
+      <w:r>
+        <w:rPr>
+          <w:rFonts w:ascii="Courier New" w:eastAsia="Times New Roman" w:hAnsi="Courier New" w:cs="Courier New"/>
+          <w:b/>
+          <w:bCs/>
+          <w:kern w:val="0"/>
+          <w:sz w:val="20"/>
+          <w:szCs w:val="20"/>
+          <w:lang w:eastAsia="uk-UA"/>
+          <w14:ligatures w14:val="none"/>
+        </w:rPr>
+        <w:t>addDeviceBackButton</w:t>
+      </w:r>
+      <w:proofErr w:type="spellEnd"/>
+      <w:r>
+        <w:rPr>
+          <w:rFonts w:ascii="Times New Roman" w:eastAsia="Times New Roman" w:hAnsi="Times New Roman" w:cs="Times New Roman"/>
+          <w:b/>
+          <w:bCs/>
+          <w:kern w:val="0"/>
+          <w:sz w:val="24"/>
+          <w:szCs w:val="24"/>
+          <w:lang w:eastAsia="uk-UA"/>
+          <w14:ligatures w14:val="none"/>
+        </w:rPr>
+        <w:t>:</w:t>
+      </w:r>
+      <w:r>
+        <w:rPr>
+          <w:rFonts w:ascii="Times New Roman" w:eastAsia="Times New Roman" w:hAnsi="Times New Roman" w:cs="Times New Roman"/>
+          <w:kern w:val="0"/>
+          <w:sz w:val="24"/>
+          <w:szCs w:val="24"/>
+          <w:lang w:eastAsia="uk-UA"/>
+          <w14:ligatures w14:val="none"/>
+        </w:rPr>
+        <w:t xml:space="preserve"> Кнопки "Назад" для повернення до початкового меню.</w:t>
+      </w:r>
+    </w:p>
+    <w:p>
+      <w:pPr>
+        <w:numPr>
+          <w:ilvl w:val="0"/>
+          <w:numId w:val="27"/>
+        </w:numPr>
+        <w:spacing w:before="100" w:beforeAutospacing="1" w:after="100" w:afterAutospacing="1" w:line="240" w:lineRule="auto"/>
+        <w:rPr>
+          <w:rFonts w:ascii="Times New Roman" w:eastAsia="Times New Roman" w:hAnsi="Times New Roman" w:cs="Times New Roman"/>
+          <w:kern w:val="0"/>
+          <w:sz w:val="24"/>
+          <w:szCs w:val="24"/>
+          <w:lang w:eastAsia="uk-UA"/>
+          <w14:ligatures w14:val="none"/>
+        </w:rPr>
+      </w:pPr>
+      <w:proofErr w:type="spellStart"/>
+      <w:r>
+        <w:rPr>
+          <w:rFonts w:ascii="Courier New" w:eastAsia="Times New Roman" w:hAnsi="Courier New" w:cs="Courier New"/>
+          <w:b/>
+          <w:bCs/>
+          <w:kern w:val="0"/>
+          <w:sz w:val="20"/>
+          <w:szCs w:val="20"/>
+          <w:lang w:eastAsia="uk-UA"/>
+          <w14:ligatures w14:val="none"/>
+        </w:rPr>
+        <w:t>searchButton</w:t>
+      </w:r>
+      <w:proofErr w:type="spellEnd"/>
+      <w:r>
+        <w:rPr>
+          <w:rFonts w:ascii="Times New Roman" w:eastAsia="Times New Roman" w:hAnsi="Times New Roman" w:cs="Times New Roman"/>
+          <w:b/>
+          <w:bCs/>
+          <w:kern w:val="0"/>
+          <w:sz w:val="24"/>
+          <w:szCs w:val="24"/>
+          <w:lang w:eastAsia="uk-UA"/>
+          <w14:ligatures w14:val="none"/>
+        </w:rPr>
+        <w:t>:</w:t>
+      </w:r>
+      <w:r>
+        <w:rPr>
+          <w:rFonts w:ascii="Times New Roman" w:eastAsia="Times New Roman" w:hAnsi="Times New Roman" w:cs="Times New Roman"/>
+          <w:kern w:val="0"/>
+          <w:sz w:val="24"/>
+          <w:szCs w:val="24"/>
+          <w:lang w:eastAsia="uk-UA"/>
+          <w14:ligatures w14:val="none"/>
+        </w:rPr>
+        <w:t xml:space="preserve"> Кнопка для початку пошуку пристрою.</w:t>
+      </w:r>
+    </w:p>
+    <w:p>
+      <w:pPr>
+        <w:numPr>
+          <w:ilvl w:val="0"/>
+          <w:numId w:val="27"/>
+        </w:numPr>
+        <w:spacing w:before="100" w:beforeAutospacing="1" w:after="100" w:afterAutospacing="1" w:line="240" w:lineRule="auto"/>
+        <w:rPr>
+          <w:rFonts w:ascii="Times New Roman" w:eastAsia="Times New Roman" w:hAnsi="Times New Roman" w:cs="Times New Roman"/>
+          <w:kern w:val="0"/>
+          <w:sz w:val="24"/>
+          <w:szCs w:val="24"/>
+          <w:lang w:eastAsia="uk-UA"/>
+          <w14:ligatures w14:val="none"/>
+        </w:rPr>
+      </w:pPr>
+      <w:proofErr w:type="spellStart"/>
+      <w:r>
+        <w:rPr>
+          <w:rFonts w:ascii="Courier New" w:eastAsia="Times New Roman" w:hAnsi="Courier New" w:cs="Courier New"/>
+          <w:b/>
+          <w:bCs/>
+          <w:kern w:val="0"/>
+          <w:sz w:val="20"/>
+          <w:szCs w:val="20"/>
+          <w:lang w:eastAsia="uk-UA"/>
+          <w14:ligatures w14:val="none"/>
+        </w:rPr>
+        <w:t>actForm</w:t>
+      </w:r>
+      <w:proofErr w:type="spellEnd"/>
+      <w:r>
+        <w:rPr>
+          <w:rFonts w:ascii="Times New Roman" w:eastAsia="Times New Roman" w:hAnsi="Times New Roman" w:cs="Times New Roman"/>
+          <w:b/>
+          <w:bCs/>
+          <w:kern w:val="0"/>
+          <w:sz w:val="24"/>
+          <w:szCs w:val="24"/>
+          <w:lang w:eastAsia="uk-UA"/>
+          <w14:ligatures w14:val="none"/>
+        </w:rPr>
+        <w:t>:</w:t>
+      </w:r>
+      <w:r>
+        <w:rPr>
+          <w:rFonts w:ascii="Times New Roman" w:eastAsia="Times New Roman" w:hAnsi="Times New Roman" w:cs="Times New Roman"/>
+          <w:kern w:val="0"/>
+          <w:sz w:val="24"/>
+          <w:szCs w:val="24"/>
+          <w:lang w:eastAsia="uk-UA"/>
+          <w14:ligatures w14:val="none"/>
+        </w:rPr>
+        <w:t xml:space="preserve"> Форма для внесення акту.</w:t>
+      </w:r>
+    </w:p>
+    <w:p>
+      <w:pPr>
+        <w:numPr>
+          <w:ilvl w:val="0"/>
+          <w:numId w:val="27"/>
+        </w:numPr>
+        <w:spacing w:before="100" w:beforeAutospacing="1" w:after="100" w:afterAutospacing="1" w:line="240" w:lineRule="auto"/>
+        <w:rPr>
+          <w:rFonts w:ascii="Times New Roman" w:eastAsia="Times New Roman" w:hAnsi="Times New Roman" w:cs="Times New Roman"/>
+          <w:kern w:val="0"/>
+          <w:sz w:val="24"/>
+          <w:szCs w:val="24"/>
+          <w:lang w:eastAsia="uk-UA"/>
+          <w14:ligatures w14:val="none"/>
+        </w:rPr>
+      </w:pPr>
+      <w:proofErr w:type="spellStart"/>
+      <w:r>
+        <w:rPr>
+          <w:rFonts w:ascii="Courier New" w:eastAsia="Times New Roman" w:hAnsi="Courier New" w:cs="Courier New"/>
+          <w:b/>
+          <w:bCs/>
+          <w:kern w:val="0"/>
+          <w:sz w:val="20"/>
+          <w:szCs w:val="20"/>
+          <w:lang w:eastAsia="uk-UA"/>
+          <w14:ligatures w14:val="none"/>
+        </w:rPr>
+        <w:t>deviceNumberSelect</w:t>
+      </w:r>
+      <w:proofErr w:type="spellEnd"/>
+      <w:r>
+        <w:rPr>
+          <w:rFonts w:ascii="Times New Roman" w:eastAsia="Times New Roman" w:hAnsi="Times New Roman" w:cs="Times New Roman"/>
+          <w:b/>
+          <w:bCs/>
+          <w:kern w:val="0"/>
+          <w:sz w:val="24"/>
+          <w:szCs w:val="24"/>
+          <w:lang w:eastAsia="uk-UA"/>
+          <w14:ligatures w14:val="none"/>
+        </w:rPr>
+        <w:t>:</w:t>
+      </w:r>
+      <w:r>
+        <w:rPr>
+          <w:rFonts w:ascii="Times New Roman" w:eastAsia="Times New Roman" w:hAnsi="Times New Roman" w:cs="Times New Roman"/>
+          <w:kern w:val="0"/>
+          <w:sz w:val="24"/>
+          <w:szCs w:val="24"/>
+          <w:lang w:eastAsia="uk-UA"/>
+          <w14:ligatures w14:val="none"/>
+        </w:rPr>
+        <w:t xml:space="preserve"> </w:t>
+      </w:r>
+      <w:proofErr w:type="spellStart"/>
+      <w:r>
+        <w:rPr>
+          <w:rFonts w:ascii="Times New Roman" w:eastAsia="Times New Roman" w:hAnsi="Times New Roman" w:cs="Times New Roman"/>
+          <w:kern w:val="0"/>
+          <w:sz w:val="24"/>
+          <w:szCs w:val="24"/>
+          <w:lang w:eastAsia="uk-UA"/>
+          <w14:ligatures w14:val="none"/>
+        </w:rPr>
+        <w:t>Випадаючий</w:t>
+      </w:r>
+      <w:proofErr w:type="spellEnd"/>
+      <w:r>
+        <w:rPr>
+          <w:rFonts w:ascii="Times New Roman" w:eastAsia="Times New Roman" w:hAnsi="Times New Roman" w:cs="Times New Roman"/>
+          <w:kern w:val="0"/>
+          <w:sz w:val="24"/>
+          <w:szCs w:val="24"/>
+          <w:lang w:eastAsia="uk-UA"/>
+          <w14:ligatures w14:val="none"/>
+        </w:rPr>
+        <w:t xml:space="preserve"> список для вибору номера пристрою.</w:t>
+      </w:r>
+    </w:p>
+    <w:p>
+      <w:pPr>
+        <w:numPr>
+          <w:ilvl w:val="0"/>
+          <w:numId w:val="27"/>
+        </w:numPr>
+        <w:spacing w:before="100" w:beforeAutospacing="1" w:after="100" w:afterAutospacing="1" w:line="240" w:lineRule="auto"/>
+        <w:rPr>
+          <w:rFonts w:ascii="Times New Roman" w:eastAsia="Times New Roman" w:hAnsi="Times New Roman" w:cs="Times New Roman"/>
+          <w:kern w:val="0"/>
+          <w:sz w:val="24"/>
+          <w:szCs w:val="24"/>
+          <w:lang w:eastAsia="uk-UA"/>
+          <w14:ligatures w14:val="none"/>
+        </w:rPr>
+      </w:pPr>
+      <w:proofErr w:type="spellStart"/>
+      <w:r>
+        <w:rPr>
+          <w:rFonts w:ascii="Courier New" w:eastAsia="Times New Roman" w:hAnsi="Courier New" w:cs="Courier New"/>
+          <w:b/>
+          <w:bCs/>
+          <w:kern w:val="0"/>
+          <w:sz w:val="20"/>
+          <w:szCs w:val="20"/>
+          <w:lang w:eastAsia="uk-UA"/>
+          <w14:ligatures w14:val="none"/>
+        </w:rPr>
+        <w:t>deviceTypeInput</w:t>
+      </w:r>
+      <w:proofErr w:type="spellEnd"/>
+      <w:r>
+        <w:rPr>
+          <w:rFonts w:ascii="Times New Roman" w:eastAsia="Times New Roman" w:hAnsi="Times New Roman" w:cs="Times New Roman"/>
+          <w:b/>
+          <w:bCs/>
+          <w:kern w:val="0"/>
+          <w:sz w:val="24"/>
+          <w:szCs w:val="24"/>
+          <w:lang w:eastAsia="uk-UA"/>
+          <w14:ligatures w14:val="none"/>
+        </w:rPr>
+        <w:t>:</w:t>
+      </w:r>
+      <w:r>
+        <w:rPr>
+          <w:rFonts w:ascii="Times New Roman" w:eastAsia="Times New Roman" w:hAnsi="Times New Roman" w:cs="Times New Roman"/>
+          <w:kern w:val="0"/>
+          <w:sz w:val="24"/>
+          <w:szCs w:val="24"/>
+          <w:lang w:eastAsia="uk-UA"/>
+          <w14:ligatures w14:val="none"/>
+        </w:rPr>
+        <w:t xml:space="preserve"> Поле вводу для типу пристрою (недоступне для редагування).</w:t>
+      </w:r>
+    </w:p>
+    <w:p>
+      <w:pPr>
+        <w:numPr>
+          <w:ilvl w:val="0"/>
+          <w:numId w:val="27"/>
+        </w:numPr>
+        <w:spacing w:before="100" w:beforeAutospacing="1" w:after="100" w:afterAutospacing="1" w:line="240" w:lineRule="auto"/>
+        <w:rPr>
+          <w:rFonts w:ascii="Times New Roman" w:eastAsia="Times New Roman" w:hAnsi="Times New Roman" w:cs="Times New Roman"/>
+          <w:kern w:val="0"/>
+          <w:sz w:val="24"/>
+          <w:szCs w:val="24"/>
+          <w:lang w:eastAsia="uk-UA"/>
+          <w14:ligatures w14:val="none"/>
+        </w:rPr>
+      </w:pPr>
+      <w:proofErr w:type="spellStart"/>
+      <w:r>
+        <w:rPr>
+          <w:rFonts w:ascii="Courier New" w:eastAsia="Times New Roman" w:hAnsi="Courier New" w:cs="Courier New"/>
+          <w:b/>
+          <w:bCs/>
+          <w:kern w:val="0"/>
+          <w:sz w:val="20"/>
+          <w:szCs w:val="20"/>
+          <w:lang w:eastAsia="uk-UA"/>
+          <w14:ligatures w14:val="none"/>
+        </w:rPr>
+        <w:t>previousRepairsList</w:t>
+      </w:r>
+      <w:proofErr w:type="spellEnd"/>
+      <w:r>
+        <w:rPr>
+          <w:rFonts w:ascii="Times New Roman" w:eastAsia="Times New Roman" w:hAnsi="Times New Roman" w:cs="Times New Roman"/>
+          <w:b/>
+          <w:bCs/>
+          <w:kern w:val="0"/>
+          <w:sz w:val="24"/>
+          <w:szCs w:val="24"/>
+          <w:lang w:eastAsia="uk-UA"/>
+          <w14:ligatures w14:val="none"/>
+        </w:rPr>
+        <w:t>:</w:t>
+      </w:r>
+      <w:r>
+        <w:rPr>
+          <w:rFonts w:ascii="Times New Roman" w:eastAsia="Times New Roman" w:hAnsi="Times New Roman" w:cs="Times New Roman"/>
+          <w:kern w:val="0"/>
+          <w:sz w:val="24"/>
+          <w:szCs w:val="24"/>
+          <w:lang w:eastAsia="uk-UA"/>
+          <w14:ligatures w14:val="none"/>
+        </w:rPr>
+        <w:t xml:space="preserve"> Список для відображення попередніх ремонтів.</w:t>
+      </w:r>
+    </w:p>
+    <w:p>
+      <w:pPr>
+        <w:numPr>
+          <w:ilvl w:val="0"/>
+          <w:numId w:val="27"/>
+        </w:numPr>
+        <w:spacing w:before="100" w:beforeAutospacing="1" w:after="100" w:afterAutospacing="1" w:line="240" w:lineRule="auto"/>
+        <w:rPr>
+          <w:rFonts w:ascii="Times New Roman" w:eastAsia="Times New Roman" w:hAnsi="Times New Roman" w:cs="Times New Roman"/>
+          <w:kern w:val="0"/>
+          <w:sz w:val="24"/>
+          <w:szCs w:val="24"/>
+          <w:lang w:eastAsia="uk-UA"/>
+          <w14:ligatures w14:val="none"/>
+        </w:rPr>
+      </w:pPr>
+      <w:proofErr w:type="spellStart"/>
+      <w:r>
+        <w:rPr>
+          <w:rFonts w:ascii="Courier New" w:eastAsia="Times New Roman" w:hAnsi="Courier New" w:cs="Courier New"/>
+          <w:b/>
+          <w:bCs/>
+          <w:kern w:val="0"/>
+          <w:sz w:val="20"/>
+          <w:szCs w:val="20"/>
+          <w:lang w:eastAsia="uk-UA"/>
+          <w14:ligatures w14:val="none"/>
+        </w:rPr>
+        <w:t>addRepairButton</w:t>
+      </w:r>
+      <w:proofErr w:type="spellEnd"/>
+      <w:r>
+        <w:rPr>
+          <w:rFonts w:ascii="Times New Roman" w:eastAsia="Times New Roman" w:hAnsi="Times New Roman" w:cs="Times New Roman"/>
+          <w:b/>
+          <w:bCs/>
+          <w:kern w:val="0"/>
+          <w:sz w:val="24"/>
+          <w:szCs w:val="24"/>
+          <w:lang w:eastAsia="uk-UA"/>
+          <w14:ligatures w14:val="none"/>
+        </w:rPr>
+        <w:t>:</w:t>
+      </w:r>
+      <w:r>
+        <w:rPr>
+          <w:rFonts w:ascii="Times New Roman" w:eastAsia="Times New Roman" w:hAnsi="Times New Roman" w:cs="Times New Roman"/>
+          <w:kern w:val="0"/>
+          <w:sz w:val="24"/>
+          <w:szCs w:val="24"/>
+          <w:lang w:eastAsia="uk-UA"/>
+          <w14:ligatures w14:val="none"/>
+        </w:rPr>
+        <w:t xml:space="preserve"> Кнопка для додавання нової ремонтної роботи.</w:t>
+      </w:r>
+    </w:p>
+    <w:p>
+      <w:pPr>
+        <w:numPr>
+          <w:ilvl w:val="0"/>
+          <w:numId w:val="27"/>
+        </w:numPr>
+        <w:spacing w:before="100" w:beforeAutospacing="1" w:after="100" w:afterAutospacing="1" w:line="240" w:lineRule="auto"/>
+        <w:rPr>
+          <w:rFonts w:ascii="Times New Roman" w:eastAsia="Times New Roman" w:hAnsi="Times New Roman" w:cs="Times New Roman"/>
+          <w:kern w:val="0"/>
+          <w:sz w:val="24"/>
+          <w:szCs w:val="24"/>
+          <w:lang w:eastAsia="uk-UA"/>
+          <w14:ligatures w14:val="none"/>
+        </w:rPr>
+      </w:pPr>
+      <w:proofErr w:type="spellStart"/>
+      <w:r>
+        <w:rPr>
+          <w:rFonts w:ascii="Courier New" w:eastAsia="Times New Roman" w:hAnsi="Courier New" w:cs="Courier New"/>
+          <w:b/>
+          <w:bCs/>
+          <w:kern w:val="0"/>
+          <w:sz w:val="20"/>
+          <w:szCs w:val="20"/>
+          <w:lang w:eastAsia="uk-UA"/>
+          <w14:ligatures w14:val="none"/>
+        </w:rPr>
+        <w:t>repairListDiv</w:t>
+      </w:r>
+      <w:proofErr w:type="spellEnd"/>
+      <w:r>
+        <w:rPr>
+          <w:rFonts w:ascii="Times New Roman" w:eastAsia="Times New Roman" w:hAnsi="Times New Roman" w:cs="Times New Roman"/>
+          <w:b/>
+          <w:bCs/>
+          <w:kern w:val="0"/>
+          <w:sz w:val="24"/>
+          <w:szCs w:val="24"/>
+          <w:lang w:eastAsia="uk-UA"/>
+          <w14:ligatures w14:val="none"/>
+        </w:rPr>
+        <w:t>:</w:t>
+      </w:r>
+      <w:r>
+        <w:rPr>
+          <w:rFonts w:ascii="Times New Roman" w:eastAsia="Times New Roman" w:hAnsi="Times New Roman" w:cs="Times New Roman"/>
+          <w:kern w:val="0"/>
+          <w:sz w:val="24"/>
+          <w:szCs w:val="24"/>
+          <w:lang w:eastAsia="uk-UA"/>
+          <w14:ligatures w14:val="none"/>
+        </w:rPr>
+        <w:t xml:space="preserve"> Контейнер для списку ремонтних робіт.</w:t>
+      </w:r>
+    </w:p>
+    <w:p>
+      <w:pPr>
+        <w:numPr>
+          <w:ilvl w:val="0"/>
+          <w:numId w:val="27"/>
+        </w:numPr>
+        <w:spacing w:before="100" w:beforeAutospacing="1" w:after="100" w:afterAutospacing="1" w:line="240" w:lineRule="auto"/>
+        <w:rPr>
+          <w:rFonts w:ascii="Times New Roman" w:eastAsia="Times New Roman" w:hAnsi="Times New Roman" w:cs="Times New Roman"/>
+          <w:kern w:val="0"/>
+          <w:sz w:val="24"/>
+          <w:szCs w:val="24"/>
+          <w:lang w:eastAsia="uk-UA"/>
+          <w14:ligatures w14:val="none"/>
+        </w:rPr>
+      </w:pPr>
+      <w:proofErr w:type="spellStart"/>
+      <w:r>
+        <w:rPr>
+          <w:rFonts w:ascii="Courier New" w:eastAsia="Times New Roman" w:hAnsi="Courier New" w:cs="Courier New"/>
+          <w:b/>
+          <w:bCs/>
+          <w:kern w:val="0"/>
+          <w:sz w:val="20"/>
+          <w:szCs w:val="20"/>
+          <w:lang w:eastAsia="uk-UA"/>
+          <w14:ligatures w14:val="none"/>
+        </w:rPr>
+        <w:t>totalCostInput</w:t>
+      </w:r>
+      <w:proofErr w:type="spellEnd"/>
+      <w:r>
+        <w:rPr>
+          <w:rFonts w:ascii="Times New Roman" w:eastAsia="Times New Roman" w:hAnsi="Times New Roman" w:cs="Times New Roman"/>
+          <w:b/>
+          <w:bCs/>
+          <w:kern w:val="0"/>
+          <w:sz w:val="24"/>
+          <w:szCs w:val="24"/>
+          <w:lang w:eastAsia="uk-UA"/>
+          <w14:ligatures w14:val="none"/>
+        </w:rPr>
+        <w:t>:</w:t>
+      </w:r>
+      <w:r>
+        <w:rPr>
+          <w:rFonts w:ascii="Times New Roman" w:eastAsia="Times New Roman" w:hAnsi="Times New Roman" w:cs="Times New Roman"/>
+          <w:kern w:val="0"/>
+          <w:sz w:val="24"/>
+          <w:szCs w:val="24"/>
+          <w:lang w:eastAsia="uk-UA"/>
+          <w14:ligatures w14:val="none"/>
+        </w:rPr>
+        <w:t xml:space="preserve"> Поле вводу для загальної вартості (недоступне для редагування).</w:t>
+      </w:r>
+    </w:p>
+    <w:p>
+      <w:pPr>
+        <w:numPr>
+          <w:ilvl w:val="0"/>
+          <w:numId w:val="27"/>
+        </w:numPr>
+        <w:spacing w:before="100" w:beforeAutospacing="1" w:after="100" w:afterAutospacing="1" w:line="240" w:lineRule="auto"/>
+        <w:rPr>
+          <w:rFonts w:ascii="Times New Roman" w:eastAsia="Times New Roman" w:hAnsi="Times New Roman" w:cs="Times New Roman"/>
+          <w:kern w:val="0"/>
+          <w:sz w:val="24"/>
+          <w:szCs w:val="24"/>
+          <w:lang w:eastAsia="uk-UA"/>
+          <w14:ligatures w14:val="none"/>
+        </w:rPr>
+      </w:pPr>
+      <w:proofErr w:type="spellStart"/>
+      <w:r>
+        <w:rPr>
+          <w:rFonts w:ascii="Courier New" w:eastAsia="Times New Roman" w:hAnsi="Courier New" w:cs="Courier New"/>
+          <w:b/>
+          <w:bCs/>
+          <w:kern w:val="0"/>
+          <w:sz w:val="20"/>
+          <w:szCs w:val="20"/>
+          <w:lang w:eastAsia="uk-UA"/>
+          <w14:ligatures w14:val="none"/>
+        </w:rPr>
+        <w:t>searchDeviceIdInput</w:t>
+      </w:r>
+      <w:proofErr w:type="spellEnd"/>
+      <w:r>
+        <w:rPr>
+          <w:rFonts w:ascii="Times New Roman" w:eastAsia="Times New Roman" w:hAnsi="Times New Roman" w:cs="Times New Roman"/>
+          <w:b/>
+          <w:bCs/>
+          <w:kern w:val="0"/>
+          <w:sz w:val="24"/>
+          <w:szCs w:val="24"/>
+          <w:lang w:eastAsia="uk-UA"/>
+          <w14:ligatures w14:val="none"/>
+        </w:rPr>
+        <w:t>:</w:t>
+      </w:r>
+      <w:r>
+        <w:rPr>
+          <w:rFonts w:ascii="Times New Roman" w:eastAsia="Times New Roman" w:hAnsi="Times New Roman" w:cs="Times New Roman"/>
+          <w:kern w:val="0"/>
+          <w:sz w:val="24"/>
+          <w:szCs w:val="24"/>
+          <w:lang w:eastAsia="uk-UA"/>
+          <w14:ligatures w14:val="none"/>
+        </w:rPr>
+        <w:t xml:space="preserve"> Поле вводу для ID пристрою при пошуку.</w:t>
+      </w:r>
+    </w:p>
+    <w:p>
+      <w:pPr>
+        <w:numPr>
+          <w:ilvl w:val="0"/>
+          <w:numId w:val="27"/>
+        </w:numPr>
+        <w:spacing w:before="100" w:beforeAutospacing="1" w:after="100" w:afterAutospacing="1" w:line="240" w:lineRule="auto"/>
+        <w:rPr>
+          <w:rFonts w:ascii="Times New Roman" w:eastAsia="Times New Roman" w:hAnsi="Times New Roman" w:cs="Times New Roman"/>
+          <w:kern w:val="0"/>
+          <w:sz w:val="24"/>
+          <w:szCs w:val="24"/>
+          <w:lang w:eastAsia="uk-UA"/>
+          <w14:ligatures w14:val="none"/>
+        </w:rPr>
+      </w:pPr>
+      <w:proofErr w:type="spellStart"/>
+      <w:r>
+        <w:rPr>
+          <w:rFonts w:ascii="Courier New" w:eastAsia="Times New Roman" w:hAnsi="Courier New" w:cs="Courier New"/>
+          <w:b/>
+          <w:bCs/>
+          <w:kern w:val="0"/>
+          <w:sz w:val="20"/>
+          <w:szCs w:val="20"/>
+          <w:lang w:eastAsia="uk-UA"/>
+          <w14:ligatures w14:val="none"/>
+        </w:rPr>
+        <w:t>searchResultsDiv</w:t>
+      </w:r>
+      <w:proofErr w:type="spellEnd"/>
+      <w:r>
+        <w:rPr>
+          <w:rFonts w:ascii="Times New Roman" w:eastAsia="Times New Roman" w:hAnsi="Times New Roman" w:cs="Times New Roman"/>
+          <w:b/>
+          <w:bCs/>
+          <w:kern w:val="0"/>
+          <w:sz w:val="24"/>
+          <w:szCs w:val="24"/>
+          <w:lang w:eastAsia="uk-UA"/>
+          <w14:ligatures w14:val="none"/>
+        </w:rPr>
+        <w:t>:</w:t>
+      </w:r>
+      <w:r>
+        <w:rPr>
+          <w:rFonts w:ascii="Times New Roman" w:eastAsia="Times New Roman" w:hAnsi="Times New Roman" w:cs="Times New Roman"/>
+          <w:kern w:val="0"/>
+          <w:sz w:val="24"/>
+          <w:szCs w:val="24"/>
+          <w:lang w:eastAsia="uk-UA"/>
+          <w14:ligatures w14:val="none"/>
+        </w:rPr>
+        <w:t xml:space="preserve"> Контейнер для відображення результатів пошуку.</w:t>
+      </w:r>
+    </w:p>
+    <w:p>
+      <w:pPr>
+        <w:numPr>
+          <w:ilvl w:val="0"/>
+          <w:numId w:val="27"/>
+        </w:numPr>
+        <w:spacing w:before="100" w:beforeAutospacing="1" w:after="100" w:afterAutospacing="1" w:line="240" w:lineRule="auto"/>
+        <w:rPr>
+          <w:rFonts w:ascii="Times New Roman" w:eastAsia="Times New Roman" w:hAnsi="Times New Roman" w:cs="Times New Roman"/>
+          <w:kern w:val="0"/>
+          <w:sz w:val="24"/>
+          <w:szCs w:val="24"/>
+          <w:lang w:eastAsia="uk-UA"/>
+          <w14:ligatures w14:val="none"/>
+        </w:rPr>
+      </w:pPr>
+      <w:proofErr w:type="spellStart"/>
+      <w:r>
+        <w:rPr>
+          <w:rFonts w:ascii="Courier New" w:eastAsia="Times New Roman" w:hAnsi="Courier New" w:cs="Courier New"/>
+          <w:b/>
+          <w:bCs/>
+          <w:kern w:val="0"/>
+          <w:sz w:val="20"/>
+          <w:szCs w:val="20"/>
+          <w:lang w:eastAsia="uk-UA"/>
+          <w14:ligatures w14:val="none"/>
+        </w:rPr>
+        <w:t>regionSelect</w:t>
+      </w:r>
+      <w:proofErr w:type="spellEnd"/>
+      <w:r>
+        <w:rPr>
+          <w:rFonts w:ascii="Times New Roman" w:eastAsia="Times New Roman" w:hAnsi="Times New Roman" w:cs="Times New Roman"/>
+          <w:b/>
+          <w:bCs/>
+          <w:kern w:val="0"/>
+          <w:sz w:val="24"/>
+          <w:szCs w:val="24"/>
+          <w:lang w:eastAsia="uk-UA"/>
+          <w14:ligatures w14:val="none"/>
+        </w:rPr>
+        <w:t>:</w:t>
+      </w:r>
+      <w:r>
+        <w:rPr>
+          <w:rFonts w:ascii="Times New Roman" w:eastAsia="Times New Roman" w:hAnsi="Times New Roman" w:cs="Times New Roman"/>
+          <w:kern w:val="0"/>
+          <w:sz w:val="24"/>
+          <w:szCs w:val="24"/>
+          <w:lang w:eastAsia="uk-UA"/>
+          <w14:ligatures w14:val="none"/>
+        </w:rPr>
+        <w:t xml:space="preserve"> </w:t>
+      </w:r>
+      <w:proofErr w:type="spellStart"/>
+      <w:r>
+        <w:rPr>
+          <w:rFonts w:ascii="Times New Roman" w:eastAsia="Times New Roman" w:hAnsi="Times New Roman" w:cs="Times New Roman"/>
+          <w:kern w:val="0"/>
+          <w:sz w:val="24"/>
+          <w:szCs w:val="24"/>
+          <w:lang w:eastAsia="uk-UA"/>
+          <w14:ligatures w14:val="none"/>
+        </w:rPr>
+        <w:t>Випадаючий</w:t>
+      </w:r>
+      <w:proofErr w:type="spellEnd"/>
+      <w:r>
+        <w:rPr>
+          <w:rFonts w:ascii="Times New Roman" w:eastAsia="Times New Roman" w:hAnsi="Times New Roman" w:cs="Times New Roman"/>
+          <w:kern w:val="0"/>
+          <w:sz w:val="24"/>
+          <w:szCs w:val="24"/>
+          <w:lang w:eastAsia="uk-UA"/>
+          <w14:ligatures w14:val="none"/>
+        </w:rPr>
+        <w:t xml:space="preserve"> список для вибору регіону.</w:t>
+      </w:r>
+    </w:p>
+    <w:p>
+      <w:pPr>
+        <w:numPr>
+          <w:ilvl w:val="0"/>
+          <w:numId w:val="27"/>
+        </w:numPr>
+        <w:spacing w:before="100" w:beforeAutospacing="1" w:after="100" w:afterAutospacing="1" w:line="240" w:lineRule="auto"/>
+        <w:rPr>
+          <w:rFonts w:ascii="Times New Roman" w:eastAsia="Times New Roman" w:hAnsi="Times New Roman" w:cs="Times New Roman"/>
+          <w:kern w:val="0"/>
+          <w:sz w:val="24"/>
+          <w:szCs w:val="24"/>
+          <w:lang w:eastAsia="uk-UA"/>
+          <w14:ligatures w14:val="none"/>
+        </w:rPr>
+      </w:pPr>
+      <w:proofErr w:type="spellStart"/>
+      <w:r>
+        <w:rPr>
+          <w:rFonts w:ascii="Courier New" w:eastAsia="Times New Roman" w:hAnsi="Courier New" w:cs="Courier New"/>
+          <w:b/>
+          <w:bCs/>
+          <w:kern w:val="0"/>
+          <w:sz w:val="20"/>
+          <w:szCs w:val="20"/>
+          <w:lang w:eastAsia="uk-UA"/>
+          <w14:ligatures w14:val="none"/>
+        </w:rPr>
+        <w:t>repairsToAdd</w:t>
+      </w:r>
+      <w:proofErr w:type="spellEnd"/>
+      <w:r>
+        <w:rPr>
+          <w:rFonts w:ascii="Times New Roman" w:eastAsia="Times New Roman" w:hAnsi="Times New Roman" w:cs="Times New Roman"/>
+          <w:b/>
+          <w:bCs/>
+          <w:kern w:val="0"/>
+          <w:sz w:val="24"/>
+          <w:szCs w:val="24"/>
+          <w:lang w:eastAsia="uk-UA"/>
+          <w14:ligatures w14:val="none"/>
+        </w:rPr>
+        <w:t>:</w:t>
+      </w:r>
+      <w:r>
+        <w:rPr>
+          <w:rFonts w:ascii="Times New Roman" w:eastAsia="Times New Roman" w:hAnsi="Times New Roman" w:cs="Times New Roman"/>
+          <w:kern w:val="0"/>
+          <w:sz w:val="24"/>
+          <w:szCs w:val="24"/>
+          <w:lang w:eastAsia="uk-UA"/>
+          <w14:ligatures w14:val="none"/>
+        </w:rPr>
+        <w:t xml:space="preserve"> Масив для зберігання ідентифікаторів ремонтних робіт, що додаються до акту.</w:t>
+      </w:r>
+    </w:p>
+    <w:p>
+      <w:pPr>
+        <w:numPr>
+          <w:ilvl w:val="0"/>
+          <w:numId w:val="27"/>
+        </w:numPr>
+        <w:spacing w:before="100" w:beforeAutospacing="1" w:after="100" w:afterAutospacing="1" w:line="240" w:lineRule="auto"/>
+        <w:rPr>
+          <w:rFonts w:ascii="Times New Roman" w:eastAsia="Times New Roman" w:hAnsi="Times New Roman" w:cs="Times New Roman"/>
+          <w:kern w:val="0"/>
+          <w:sz w:val="24"/>
+          <w:szCs w:val="24"/>
+          <w:lang w:eastAsia="uk-UA"/>
+          <w14:ligatures w14:val="none"/>
+        </w:rPr>
+      </w:pPr>
+      <w:proofErr w:type="spellStart"/>
+      <w:r>
+        <w:rPr>
+          <w:rFonts w:ascii="Courier New" w:eastAsia="Times New Roman" w:hAnsi="Courier New" w:cs="Courier New"/>
+          <w:b/>
+          <w:bCs/>
+          <w:kern w:val="0"/>
+          <w:sz w:val="20"/>
+          <w:szCs w:val="20"/>
+          <w:lang w:eastAsia="uk-UA"/>
+          <w14:ligatures w14:val="none"/>
+        </w:rPr>
+        <w:t>totalCost</w:t>
+      </w:r>
+      <w:proofErr w:type="spellEnd"/>
+      <w:r>
+        <w:rPr>
+          <w:rFonts w:ascii="Times New Roman" w:eastAsia="Times New Roman" w:hAnsi="Times New Roman" w:cs="Times New Roman"/>
+          <w:b/>
+          <w:bCs/>
+          <w:kern w:val="0"/>
+          <w:sz w:val="24"/>
+          <w:szCs w:val="24"/>
+          <w:lang w:eastAsia="uk-UA"/>
+          <w14:ligatures w14:val="none"/>
+        </w:rPr>
+        <w:t>:</w:t>
+      </w:r>
+      <w:r>
+        <w:rPr>
+          <w:rFonts w:ascii="Times New Roman" w:eastAsia="Times New Roman" w:hAnsi="Times New Roman" w:cs="Times New Roman"/>
+          <w:kern w:val="0"/>
+          <w:sz w:val="24"/>
+          <w:szCs w:val="24"/>
+          <w:lang w:eastAsia="uk-UA"/>
+          <w14:ligatures w14:val="none"/>
+        </w:rPr>
+        <w:t xml:space="preserve"> Змінна для зберігання загальної вартості ремонтних робіт.</w:t>
+      </w:r>
+    </w:p>
+    <w:p>
+      <w:pPr>
+        <w:numPr>
+          <w:ilvl w:val="0"/>
+          <w:numId w:val="27"/>
+        </w:numPr>
+        <w:spacing w:before="100" w:beforeAutospacing="1" w:after="100" w:afterAutospacing="1" w:line="240" w:lineRule="auto"/>
+        <w:rPr>
+          <w:rFonts w:ascii="Times New Roman" w:eastAsia="Times New Roman" w:hAnsi="Times New Roman" w:cs="Times New Roman"/>
+          <w:kern w:val="0"/>
+          <w:sz w:val="24"/>
+          <w:szCs w:val="24"/>
+          <w:lang w:eastAsia="uk-UA"/>
+          <w14:ligatures w14:val="none"/>
+        </w:rPr>
+      </w:pPr>
+      <w:proofErr w:type="spellStart"/>
+      <w:r>
+        <w:rPr>
+          <w:rFonts w:ascii="Courier New" w:eastAsia="Times New Roman" w:hAnsi="Courier New" w:cs="Courier New"/>
+          <w:b/>
+          <w:bCs/>
+          <w:kern w:val="0"/>
+          <w:sz w:val="20"/>
+          <w:szCs w:val="20"/>
+          <w:lang w:eastAsia="uk-UA"/>
+          <w14:ligatures w14:val="none"/>
+        </w:rPr>
+        <w:t>uniqueRegions</w:t>
+      </w:r>
+      <w:proofErr w:type="spellEnd"/>
+      <w:r>
+        <w:rPr>
+          <w:rFonts w:ascii="Times New Roman" w:eastAsia="Times New Roman" w:hAnsi="Times New Roman" w:cs="Times New Roman"/>
+          <w:b/>
+          <w:bCs/>
+          <w:kern w:val="0"/>
+          <w:sz w:val="24"/>
+          <w:szCs w:val="24"/>
+          <w:lang w:eastAsia="uk-UA"/>
+          <w14:ligatures w14:val="none"/>
+        </w:rPr>
+        <w:t>:</w:t>
+      </w:r>
+      <w:r>
+        <w:rPr>
+          <w:rFonts w:ascii="Times New Roman" w:eastAsia="Times New Roman" w:hAnsi="Times New Roman" w:cs="Times New Roman"/>
+          <w:kern w:val="0"/>
+          <w:sz w:val="24"/>
+          <w:szCs w:val="24"/>
+          <w:lang w:eastAsia="uk-UA"/>
+          <w14:ligatures w14:val="none"/>
+        </w:rPr>
+        <w:t xml:space="preserve"> Масив унікальних регіонів.</w:t>
+      </w:r>
+    </w:p>
+    <w:p>
+      <w:pPr>
+        <w:spacing w:before="100" w:beforeAutospacing="1" w:after="100" w:afterAutospacing="1" w:line="240" w:lineRule="auto"/>
+        <w:rPr>
+          <w:rFonts w:ascii="Times New Roman" w:eastAsia="Times New Roman" w:hAnsi="Times New Roman" w:cs="Times New Roman"/>
+          <w:kern w:val="0"/>
+          <w:sz w:val="24"/>
+          <w:szCs w:val="24"/>
+          <w:lang w:eastAsia="uk-UA"/>
+          <w14:ligatures w14:val="none"/>
+        </w:rPr>
+      </w:pPr>
+      <w:r>
+        <w:rPr>
+          <w:rFonts w:ascii="Times New Roman" w:eastAsia="Times New Roman" w:hAnsi="Times New Roman" w:cs="Times New Roman"/>
+          <w:b/>
+          <w:bCs/>
+          <w:kern w:val="0"/>
+          <w:sz w:val="24"/>
+          <w:szCs w:val="24"/>
+          <w:lang w:eastAsia="uk-UA"/>
+          <w14:ligatures w14:val="none"/>
+        </w:rPr>
+        <w:t>Функції та їх призначення:</w:t>
+      </w:r>
+    </w:p>
+    <w:p>
+      <w:pPr>
+        <w:numPr>
+          <w:ilvl w:val="0"/>
+          <w:numId w:val="28"/>
+        </w:numPr>
+        <w:spacing w:before="100" w:beforeAutospacing="1" w:after="100" w:afterAutospacing="1" w:line="240" w:lineRule="auto"/>
+        <w:rPr>
+          <w:rFonts w:ascii="Times New Roman" w:eastAsia="Times New Roman" w:hAnsi="Times New Roman" w:cs="Times New Roman"/>
+          <w:kern w:val="0"/>
+          <w:sz w:val="24"/>
+          <w:szCs w:val="24"/>
+          <w:lang w:eastAsia="uk-UA"/>
+          <w14:ligatures w14:val="none"/>
+        </w:rPr>
+      </w:pPr>
+      <w:proofErr w:type="spellStart"/>
+      <w:r>
+        <w:rPr>
+          <w:rFonts w:ascii="Courier New" w:eastAsia="Times New Roman" w:hAnsi="Courier New" w:cs="Courier New"/>
+          <w:b/>
+          <w:bCs/>
+          <w:kern w:val="0"/>
+          <w:sz w:val="20"/>
+          <w:szCs w:val="20"/>
+          <w:lang w:eastAsia="uk-UA"/>
+          <w14:ligatures w14:val="none"/>
+        </w:rPr>
+        <w:t>populateRegionSelect</w:t>
+      </w:r>
+      <w:proofErr w:type="spellEnd"/>
+      <w:r>
+        <w:rPr>
+          <w:rFonts w:ascii="Courier New" w:eastAsia="Times New Roman" w:hAnsi="Courier New" w:cs="Courier New"/>
+          <w:b/>
+          <w:bCs/>
+          <w:kern w:val="0"/>
+          <w:sz w:val="20"/>
+          <w:szCs w:val="20"/>
+          <w:lang w:eastAsia="uk-UA"/>
+          <w14:ligatures w14:val="none"/>
+        </w:rPr>
+        <w:t>()</w:t>
+      </w:r>
+      <w:r>
+        <w:rPr>
+          <w:rFonts w:ascii="Times New Roman" w:eastAsia="Times New Roman" w:hAnsi="Times New Roman" w:cs="Times New Roman"/>
+          <w:b/>
+          <w:bCs/>
+          <w:kern w:val="0"/>
+          <w:sz w:val="24"/>
+          <w:szCs w:val="24"/>
+          <w:lang w:eastAsia="uk-UA"/>
+          <w14:ligatures w14:val="none"/>
+        </w:rPr>
+        <w:t>:</w:t>
+      </w:r>
+      <w:r>
+        <w:rPr>
+          <w:rFonts w:ascii="Times New Roman" w:eastAsia="Times New Roman" w:hAnsi="Times New Roman" w:cs="Times New Roman"/>
+          <w:kern w:val="0"/>
+          <w:sz w:val="24"/>
+          <w:szCs w:val="24"/>
+          <w:lang w:eastAsia="uk-UA"/>
+          <w14:ligatures w14:val="none"/>
+        </w:rPr>
+        <w:t xml:space="preserve"> Заповнює </w:t>
+      </w:r>
+      <w:proofErr w:type="spellStart"/>
+      <w:r>
+        <w:rPr>
+          <w:rFonts w:ascii="Times New Roman" w:eastAsia="Times New Roman" w:hAnsi="Times New Roman" w:cs="Times New Roman"/>
+          <w:kern w:val="0"/>
+          <w:sz w:val="24"/>
+          <w:szCs w:val="24"/>
+          <w:lang w:eastAsia="uk-UA"/>
+          <w14:ligatures w14:val="none"/>
+        </w:rPr>
+        <w:t>випадаючий</w:t>
+      </w:r>
+      <w:proofErr w:type="spellEnd"/>
+      <w:r>
+        <w:rPr>
+          <w:rFonts w:ascii="Times New Roman" w:eastAsia="Times New Roman" w:hAnsi="Times New Roman" w:cs="Times New Roman"/>
+          <w:kern w:val="0"/>
+          <w:sz w:val="24"/>
+          <w:szCs w:val="24"/>
+          <w:lang w:eastAsia="uk-UA"/>
+          <w14:ligatures w14:val="none"/>
+        </w:rPr>
+        <w:t xml:space="preserve"> список </w:t>
+      </w:r>
+      <w:proofErr w:type="spellStart"/>
+      <w:r>
+        <w:rPr>
+          <w:rFonts w:ascii="Courier New" w:eastAsia="Times New Roman" w:hAnsi="Courier New" w:cs="Courier New"/>
+          <w:kern w:val="0"/>
+          <w:sz w:val="20"/>
+          <w:szCs w:val="20"/>
+          <w:lang w:eastAsia="uk-UA"/>
+          <w14:ligatures w14:val="none"/>
+        </w:rPr>
+        <w:t>regionSelect</w:t>
+      </w:r>
+      <w:proofErr w:type="spellEnd"/>
+      <w:r>
+        <w:rPr>
+          <w:rFonts w:ascii="Times New Roman" w:eastAsia="Times New Roman" w:hAnsi="Times New Roman" w:cs="Times New Roman"/>
+          <w:kern w:val="0"/>
+          <w:sz w:val="24"/>
+          <w:szCs w:val="24"/>
+          <w:lang w:eastAsia="uk-UA"/>
+          <w14:ligatures w14:val="none"/>
+        </w:rPr>
+        <w:t xml:space="preserve"> унікальними регіонами.</w:t>
+      </w:r>
+    </w:p>
+    <w:p>
+      <w:pPr>
+        <w:numPr>
+          <w:ilvl w:val="0"/>
+          <w:numId w:val="28"/>
+        </w:numPr>
+        <w:spacing w:before="100" w:beforeAutospacing="1" w:after="100" w:afterAutospacing="1" w:line="240" w:lineRule="auto"/>
+        <w:rPr>
+          <w:rFonts w:ascii="Times New Roman" w:eastAsia="Times New Roman" w:hAnsi="Times New Roman" w:cs="Times New Roman"/>
+          <w:kern w:val="0"/>
+          <w:sz w:val="24"/>
+          <w:szCs w:val="24"/>
+          <w:lang w:eastAsia="uk-UA"/>
+          <w14:ligatures w14:val="none"/>
+        </w:rPr>
+      </w:pPr>
+      <w:r>
+        <w:rPr>
+          <w:rFonts w:ascii="Times New Roman" w:eastAsia="Times New Roman" w:hAnsi="Times New Roman" w:cs="Times New Roman"/>
+          <w:b/>
+          <w:bCs/>
+          <w:kern w:val="0"/>
+          <w:sz w:val="24"/>
+          <w:szCs w:val="24"/>
+          <w:lang w:eastAsia="uk-UA"/>
+          <w14:ligatures w14:val="none"/>
+        </w:rPr>
+        <w:t>Обробники подій для кнопок навігації:</w:t>
+      </w:r>
+    </w:p>
+    <w:p>
+      <w:pPr>
+        <w:numPr>
+          <w:ilvl w:val="1"/>
+          <w:numId w:val="28"/>
+        </w:numPr>
+        <w:spacing w:before="100" w:beforeAutospacing="1" w:after="100" w:afterAutospacing="1" w:line="240" w:lineRule="auto"/>
+        <w:rPr>
+          <w:rFonts w:ascii="Times New Roman" w:eastAsia="Times New Roman" w:hAnsi="Times New Roman" w:cs="Times New Roman"/>
+          <w:kern w:val="0"/>
+          <w:sz w:val="24"/>
+          <w:szCs w:val="24"/>
+          <w:lang w:eastAsia="uk-UA"/>
+          <w14:ligatures w14:val="none"/>
+        </w:rPr>
+      </w:pPr>
+      <w:proofErr w:type="spellStart"/>
+      <w:r>
+        <w:rPr>
+          <w:rFonts w:ascii="Courier New" w:eastAsia="Times New Roman" w:hAnsi="Courier New" w:cs="Courier New"/>
+          <w:kern w:val="0"/>
+          <w:sz w:val="20"/>
+          <w:szCs w:val="20"/>
+          <w:lang w:eastAsia="uk-UA"/>
+          <w14:ligatures w14:val="none"/>
+        </w:rPr>
+        <w:t>addActButton</w:t>
+      </w:r>
+      <w:proofErr w:type="spellEnd"/>
+      <w:r>
+        <w:rPr>
+          <w:rFonts w:ascii="Times New Roman" w:eastAsia="Times New Roman" w:hAnsi="Times New Roman" w:cs="Times New Roman"/>
+          <w:kern w:val="0"/>
+          <w:sz w:val="24"/>
+          <w:szCs w:val="24"/>
+          <w:lang w:eastAsia="uk-UA"/>
+          <w14:ligatures w14:val="none"/>
+        </w:rPr>
+        <w:t>: Відображає форму для внесення акту.</w:t>
+      </w:r>
+    </w:p>
+    <w:p>
+      <w:pPr>
+        <w:numPr>
+          <w:ilvl w:val="1"/>
+          <w:numId w:val="28"/>
+        </w:numPr>
+        <w:spacing w:before="100" w:beforeAutospacing="1" w:after="100" w:afterAutospacing="1" w:line="240" w:lineRule="auto"/>
+        <w:rPr>
+          <w:rFonts w:ascii="Times New Roman" w:eastAsia="Times New Roman" w:hAnsi="Times New Roman" w:cs="Times New Roman"/>
+          <w:kern w:val="0"/>
+          <w:sz w:val="24"/>
+          <w:szCs w:val="24"/>
+          <w:lang w:eastAsia="uk-UA"/>
+          <w14:ligatures w14:val="none"/>
+        </w:rPr>
+      </w:pPr>
+      <w:proofErr w:type="spellStart"/>
+      <w:r>
+        <w:rPr>
+          <w:rFonts w:ascii="Courier New" w:eastAsia="Times New Roman" w:hAnsi="Courier New" w:cs="Courier New"/>
+          <w:kern w:val="0"/>
+          <w:sz w:val="20"/>
+          <w:szCs w:val="20"/>
+          <w:lang w:eastAsia="uk-UA"/>
+          <w14:ligatures w14:val="none"/>
+        </w:rPr>
+        <w:t>searchDeviceButton</w:t>
+      </w:r>
+      <w:proofErr w:type="spellEnd"/>
+      <w:r>
+        <w:rPr>
+          <w:rFonts w:ascii="Times New Roman" w:eastAsia="Times New Roman" w:hAnsi="Times New Roman" w:cs="Times New Roman"/>
+          <w:kern w:val="0"/>
+          <w:sz w:val="24"/>
+          <w:szCs w:val="24"/>
+          <w:lang w:eastAsia="uk-UA"/>
+          <w14:ligatures w14:val="none"/>
+        </w:rPr>
+        <w:t>: Відображає форму для пошуку пристрою.</w:t>
+      </w:r>
+    </w:p>
+    <w:p>
+      <w:pPr>
+        <w:numPr>
+          <w:ilvl w:val="1"/>
+          <w:numId w:val="28"/>
+        </w:numPr>
+        <w:spacing w:before="100" w:beforeAutospacing="1" w:after="100" w:afterAutospacing="1" w:line="240" w:lineRule="auto"/>
+        <w:rPr>
+          <w:rFonts w:ascii="Times New Roman" w:eastAsia="Times New Roman" w:hAnsi="Times New Roman" w:cs="Times New Roman"/>
+          <w:kern w:val="0"/>
+          <w:sz w:val="24"/>
+          <w:szCs w:val="24"/>
+          <w:lang w:eastAsia="uk-UA"/>
+          <w14:ligatures w14:val="none"/>
+        </w:rPr>
+      </w:pPr>
+      <w:proofErr w:type="spellStart"/>
+      <w:r>
+        <w:rPr>
+          <w:rFonts w:ascii="Courier New" w:eastAsia="Times New Roman" w:hAnsi="Courier New" w:cs="Courier New"/>
+          <w:kern w:val="0"/>
+          <w:sz w:val="20"/>
+          <w:szCs w:val="20"/>
+          <w:lang w:eastAsia="uk-UA"/>
+          <w14:ligatures w14:val="none"/>
+        </w:rPr>
+        <w:t>addDeviceButton</w:t>
+      </w:r>
+      <w:proofErr w:type="spellEnd"/>
+      <w:r>
+        <w:rPr>
+          <w:rFonts w:ascii="Times New Roman" w:eastAsia="Times New Roman" w:hAnsi="Times New Roman" w:cs="Times New Roman"/>
+          <w:kern w:val="0"/>
+          <w:sz w:val="24"/>
+          <w:szCs w:val="24"/>
+          <w:lang w:eastAsia="uk-UA"/>
+          <w14:ligatures w14:val="none"/>
+        </w:rPr>
+        <w:t>: Відображає форму для додавання пристрою.</w:t>
+      </w:r>
+    </w:p>
+    <w:p>
+      <w:pPr>
+        <w:numPr>
+          <w:ilvl w:val="1"/>
+          <w:numId w:val="28"/>
+        </w:numPr>
+        <w:spacing w:before="100" w:beforeAutospacing="1" w:after="100" w:afterAutospacing="1" w:line="240" w:lineRule="auto"/>
+        <w:rPr>
+          <w:rFonts w:ascii="Times New Roman" w:eastAsia="Times New Roman" w:hAnsi="Times New Roman" w:cs="Times New Roman"/>
+          <w:kern w:val="0"/>
+          <w:sz w:val="24"/>
+          <w:szCs w:val="24"/>
+          <w:lang w:eastAsia="uk-UA"/>
+          <w14:ligatures w14:val="none"/>
+        </w:rPr>
+      </w:pPr>
+      <w:proofErr w:type="spellStart"/>
+      <w:r>
+        <w:rPr>
+          <w:rFonts w:ascii="Courier New" w:eastAsia="Times New Roman" w:hAnsi="Courier New" w:cs="Courier New"/>
+          <w:kern w:val="0"/>
+          <w:sz w:val="20"/>
+          <w:szCs w:val="20"/>
+          <w:lang w:eastAsia="uk-UA"/>
+          <w14:ligatures w14:val="none"/>
+        </w:rPr>
+        <w:lastRenderedPageBreak/>
+        <w:t>backButton</w:t>
+      </w:r>
+      <w:proofErr w:type="spellEnd"/>
+      <w:r>
+        <w:rPr>
+          <w:rFonts w:ascii="Times New Roman" w:eastAsia="Times New Roman" w:hAnsi="Times New Roman" w:cs="Times New Roman"/>
+          <w:kern w:val="0"/>
+          <w:sz w:val="24"/>
+          <w:szCs w:val="24"/>
+          <w:lang w:eastAsia="uk-UA"/>
+          <w14:ligatures w14:val="none"/>
+        </w:rPr>
+        <w:t xml:space="preserve">, </w:t>
+      </w:r>
+      <w:proofErr w:type="spellStart"/>
+      <w:r>
+        <w:rPr>
+          <w:rFonts w:ascii="Courier New" w:eastAsia="Times New Roman" w:hAnsi="Courier New" w:cs="Courier New"/>
+          <w:kern w:val="0"/>
+          <w:sz w:val="20"/>
+          <w:szCs w:val="20"/>
+          <w:lang w:eastAsia="uk-UA"/>
+          <w14:ligatures w14:val="none"/>
+        </w:rPr>
+        <w:t>searchBackButton</w:t>
+      </w:r>
+      <w:proofErr w:type="spellEnd"/>
+      <w:r>
+        <w:rPr>
+          <w:rFonts w:ascii="Times New Roman" w:eastAsia="Times New Roman" w:hAnsi="Times New Roman" w:cs="Times New Roman"/>
+          <w:kern w:val="0"/>
+          <w:sz w:val="24"/>
+          <w:szCs w:val="24"/>
+          <w:lang w:eastAsia="uk-UA"/>
+          <w14:ligatures w14:val="none"/>
+        </w:rPr>
+        <w:t xml:space="preserve">, </w:t>
+      </w:r>
+      <w:proofErr w:type="spellStart"/>
+      <w:r>
+        <w:rPr>
+          <w:rFonts w:ascii="Courier New" w:eastAsia="Times New Roman" w:hAnsi="Courier New" w:cs="Courier New"/>
+          <w:kern w:val="0"/>
+          <w:sz w:val="20"/>
+          <w:szCs w:val="20"/>
+          <w:lang w:eastAsia="uk-UA"/>
+          <w14:ligatures w14:val="none"/>
+        </w:rPr>
+        <w:t>addDeviceBackButton</w:t>
+      </w:r>
+      <w:proofErr w:type="spellEnd"/>
+      <w:r>
+        <w:rPr>
+          <w:rFonts w:ascii="Times New Roman" w:eastAsia="Times New Roman" w:hAnsi="Times New Roman" w:cs="Times New Roman"/>
+          <w:kern w:val="0"/>
+          <w:sz w:val="24"/>
+          <w:szCs w:val="24"/>
+          <w:lang w:eastAsia="uk-UA"/>
+          <w14:ligatures w14:val="none"/>
+        </w:rPr>
+        <w:t>: Повертають до початкового меню та очищають форми.</w:t>
+      </w:r>
+    </w:p>
+    <w:p>
+      <w:pPr>
+        <w:numPr>
+          <w:ilvl w:val="1"/>
+          <w:numId w:val="28"/>
+        </w:numPr>
+        <w:spacing w:before="100" w:beforeAutospacing="1" w:after="100" w:afterAutospacing="1" w:line="240" w:lineRule="auto"/>
+        <w:rPr>
+          <w:rFonts w:ascii="Times New Roman" w:eastAsia="Times New Roman" w:hAnsi="Times New Roman" w:cs="Times New Roman"/>
+          <w:kern w:val="0"/>
+          <w:sz w:val="24"/>
+          <w:szCs w:val="24"/>
+          <w:lang w:eastAsia="uk-UA"/>
+          <w14:ligatures w14:val="none"/>
+        </w:rPr>
+      </w:pPr>
+      <w:proofErr w:type="spellStart"/>
+      <w:r>
+        <w:rPr>
+          <w:rFonts w:ascii="Courier New" w:eastAsia="Times New Roman" w:hAnsi="Courier New" w:cs="Courier New"/>
+          <w:kern w:val="0"/>
+          <w:sz w:val="20"/>
+          <w:szCs w:val="20"/>
+          <w:lang w:eastAsia="uk-UA"/>
+          <w14:ligatures w14:val="none"/>
+        </w:rPr>
+        <w:t>searchButton</w:t>
+      </w:r>
+      <w:proofErr w:type="spellEnd"/>
+      <w:r>
+        <w:rPr>
+          <w:rFonts w:ascii="Times New Roman" w:eastAsia="Times New Roman" w:hAnsi="Times New Roman" w:cs="Times New Roman"/>
+          <w:kern w:val="0"/>
+          <w:sz w:val="24"/>
+          <w:szCs w:val="24"/>
+          <w:lang w:eastAsia="uk-UA"/>
+          <w14:ligatures w14:val="none"/>
+        </w:rPr>
+        <w:t xml:space="preserve">: Викликає функцію </w:t>
+      </w:r>
+      <w:proofErr w:type="spellStart"/>
+      <w:r>
+        <w:rPr>
+          <w:rFonts w:ascii="Courier New" w:eastAsia="Times New Roman" w:hAnsi="Courier New" w:cs="Courier New"/>
+          <w:kern w:val="0"/>
+          <w:sz w:val="20"/>
+          <w:szCs w:val="20"/>
+          <w:lang w:eastAsia="uk-UA"/>
+          <w14:ligatures w14:val="none"/>
+        </w:rPr>
+        <w:t>searchDeviceRepairs</w:t>
+      </w:r>
+      <w:proofErr w:type="spellEnd"/>
+      <w:r>
+        <w:rPr>
+          <w:rFonts w:ascii="Times New Roman" w:eastAsia="Times New Roman" w:hAnsi="Times New Roman" w:cs="Times New Roman"/>
+          <w:kern w:val="0"/>
+          <w:sz w:val="24"/>
+          <w:szCs w:val="24"/>
+          <w:lang w:eastAsia="uk-UA"/>
+          <w14:ligatures w14:val="none"/>
+        </w:rPr>
+        <w:t xml:space="preserve"> для пошуку пристрою.</w:t>
+      </w:r>
+    </w:p>
+    <w:p>
+      <w:pPr>
+        <w:numPr>
+          <w:ilvl w:val="0"/>
+          <w:numId w:val="28"/>
+        </w:numPr>
+        <w:spacing w:before="100" w:beforeAutospacing="1" w:after="100" w:afterAutospacing="1" w:line="240" w:lineRule="auto"/>
+        <w:rPr>
+          <w:rFonts w:ascii="Times New Roman" w:eastAsia="Times New Roman" w:hAnsi="Times New Roman" w:cs="Times New Roman"/>
+          <w:kern w:val="0"/>
+          <w:sz w:val="24"/>
+          <w:szCs w:val="24"/>
+          <w:lang w:eastAsia="uk-UA"/>
+          <w14:ligatures w14:val="none"/>
+        </w:rPr>
+      </w:pPr>
+      <w:proofErr w:type="spellStart"/>
+      <w:r>
+        <w:rPr>
+          <w:rFonts w:ascii="Courier New" w:eastAsia="Times New Roman" w:hAnsi="Courier New" w:cs="Courier New"/>
+          <w:b/>
+          <w:bCs/>
+          <w:kern w:val="0"/>
+          <w:sz w:val="20"/>
+          <w:szCs w:val="20"/>
+          <w:lang w:eastAsia="uk-UA"/>
+          <w14:ligatures w14:val="none"/>
+        </w:rPr>
+        <w:t>deviceNumberSelect.addEventListener</w:t>
+      </w:r>
+      <w:proofErr w:type="spellEnd"/>
+      <w:r>
+        <w:rPr>
+          <w:rFonts w:ascii="Courier New" w:eastAsia="Times New Roman" w:hAnsi="Courier New" w:cs="Courier New"/>
+          <w:b/>
+          <w:bCs/>
+          <w:kern w:val="0"/>
+          <w:sz w:val="20"/>
+          <w:szCs w:val="20"/>
+          <w:lang w:eastAsia="uk-UA"/>
+          <w14:ligatures w14:val="none"/>
+        </w:rPr>
+        <w:t>('</w:t>
+      </w:r>
+      <w:proofErr w:type="spellStart"/>
+      <w:r>
+        <w:rPr>
+          <w:rFonts w:ascii="Courier New" w:eastAsia="Times New Roman" w:hAnsi="Courier New" w:cs="Courier New"/>
+          <w:b/>
+          <w:bCs/>
+          <w:kern w:val="0"/>
+          <w:sz w:val="20"/>
+          <w:szCs w:val="20"/>
+          <w:lang w:eastAsia="uk-UA"/>
+          <w14:ligatures w14:val="none"/>
+        </w:rPr>
+        <w:t>change</w:t>
+      </w:r>
+      <w:proofErr w:type="spellEnd"/>
+      <w:r>
+        <w:rPr>
+          <w:rFonts w:ascii="Courier New" w:eastAsia="Times New Roman" w:hAnsi="Courier New" w:cs="Courier New"/>
+          <w:b/>
+          <w:bCs/>
+          <w:kern w:val="0"/>
+          <w:sz w:val="20"/>
+          <w:szCs w:val="20"/>
+          <w:lang w:eastAsia="uk-UA"/>
+          <w14:ligatures w14:val="none"/>
+        </w:rPr>
+        <w:t>', ...)</w:t>
+      </w:r>
+      <w:r>
+        <w:rPr>
+          <w:rFonts w:ascii="Times New Roman" w:eastAsia="Times New Roman" w:hAnsi="Times New Roman" w:cs="Times New Roman"/>
+          <w:b/>
+          <w:bCs/>
+          <w:kern w:val="0"/>
+          <w:sz w:val="24"/>
+          <w:szCs w:val="24"/>
+          <w:lang w:eastAsia="uk-UA"/>
+          <w14:ligatures w14:val="none"/>
+        </w:rPr>
+        <w:t>:</w:t>
+      </w:r>
+      <w:r>
+        <w:rPr>
+          <w:rFonts w:ascii="Times New Roman" w:eastAsia="Times New Roman" w:hAnsi="Times New Roman" w:cs="Times New Roman"/>
+          <w:kern w:val="0"/>
+          <w:sz w:val="24"/>
+          <w:szCs w:val="24"/>
+          <w:lang w:eastAsia="uk-UA"/>
+          <w14:ligatures w14:val="none"/>
+        </w:rPr>
+        <w:t xml:space="preserve"> Обробник події зміни вибору пристрою. Завантажує тип пристрою та попередні ремонти, якщо вибрано пристрій, інакше очищує поля.</w:t>
+      </w:r>
+    </w:p>
+    <w:p>
+      <w:pPr>
+        <w:numPr>
+          <w:ilvl w:val="0"/>
+          <w:numId w:val="28"/>
+        </w:numPr>
+        <w:spacing w:before="100" w:beforeAutospacing="1" w:after="100" w:afterAutospacing="1" w:line="240" w:lineRule="auto"/>
+        <w:rPr>
+          <w:rFonts w:ascii="Times New Roman" w:eastAsia="Times New Roman" w:hAnsi="Times New Roman" w:cs="Times New Roman"/>
+          <w:kern w:val="0"/>
+          <w:sz w:val="24"/>
+          <w:szCs w:val="24"/>
+          <w:lang w:eastAsia="uk-UA"/>
+          <w14:ligatures w14:val="none"/>
+        </w:rPr>
+      </w:pPr>
+      <w:proofErr w:type="spellStart"/>
+      <w:r>
+        <w:rPr>
+          <w:rFonts w:ascii="Courier New" w:eastAsia="Times New Roman" w:hAnsi="Courier New" w:cs="Courier New"/>
+          <w:b/>
+          <w:bCs/>
+          <w:kern w:val="0"/>
+          <w:sz w:val="20"/>
+          <w:szCs w:val="20"/>
+          <w:lang w:eastAsia="uk-UA"/>
+          <w14:ligatures w14:val="none"/>
+        </w:rPr>
+        <w:t>addRepairButton.addEventListener</w:t>
+      </w:r>
+      <w:proofErr w:type="spellEnd"/>
+      <w:r>
+        <w:rPr>
+          <w:rFonts w:ascii="Courier New" w:eastAsia="Times New Roman" w:hAnsi="Courier New" w:cs="Courier New"/>
+          <w:b/>
+          <w:bCs/>
+          <w:kern w:val="0"/>
+          <w:sz w:val="20"/>
+          <w:szCs w:val="20"/>
+          <w:lang w:eastAsia="uk-UA"/>
+          <w14:ligatures w14:val="none"/>
+        </w:rPr>
+        <w:t>('</w:t>
+      </w:r>
+      <w:proofErr w:type="spellStart"/>
+      <w:r>
+        <w:rPr>
+          <w:rFonts w:ascii="Courier New" w:eastAsia="Times New Roman" w:hAnsi="Courier New" w:cs="Courier New"/>
+          <w:b/>
+          <w:bCs/>
+          <w:kern w:val="0"/>
+          <w:sz w:val="20"/>
+          <w:szCs w:val="20"/>
+          <w:lang w:eastAsia="uk-UA"/>
+          <w14:ligatures w14:val="none"/>
+        </w:rPr>
+        <w:t>click</w:t>
+      </w:r>
+      <w:proofErr w:type="spellEnd"/>
+      <w:r>
+        <w:rPr>
+          <w:rFonts w:ascii="Courier New" w:eastAsia="Times New Roman" w:hAnsi="Courier New" w:cs="Courier New"/>
+          <w:b/>
+          <w:bCs/>
+          <w:kern w:val="0"/>
+          <w:sz w:val="20"/>
+          <w:szCs w:val="20"/>
+          <w:lang w:eastAsia="uk-UA"/>
+          <w14:ligatures w14:val="none"/>
+        </w:rPr>
+        <w:t>', ...)</w:t>
+      </w:r>
+      <w:r>
+        <w:rPr>
+          <w:rFonts w:ascii="Times New Roman" w:eastAsia="Times New Roman" w:hAnsi="Times New Roman" w:cs="Times New Roman"/>
+          <w:b/>
+          <w:bCs/>
+          <w:kern w:val="0"/>
+          <w:sz w:val="24"/>
+          <w:szCs w:val="24"/>
+          <w:lang w:eastAsia="uk-UA"/>
+          <w14:ligatures w14:val="none"/>
+        </w:rPr>
+        <w:t>:</w:t>
+      </w:r>
+      <w:r>
+        <w:rPr>
+          <w:rFonts w:ascii="Times New Roman" w:eastAsia="Times New Roman" w:hAnsi="Times New Roman" w:cs="Times New Roman"/>
+          <w:kern w:val="0"/>
+          <w:sz w:val="24"/>
+          <w:szCs w:val="24"/>
+          <w:lang w:eastAsia="uk-UA"/>
+          <w14:ligatures w14:val="none"/>
+        </w:rPr>
+        <w:t xml:space="preserve"> Обробник події кліку на кнопку "Добавить Ремонт". Створює елементи для вибору ремонтної роботи та її видалення, додає їх до списку та оновлює загальну вартість.</w:t>
+      </w:r>
+    </w:p>
+    <w:p>
+      <w:pPr>
+        <w:numPr>
+          <w:ilvl w:val="0"/>
+          <w:numId w:val="28"/>
+        </w:numPr>
+        <w:spacing w:before="100" w:beforeAutospacing="1" w:after="100" w:afterAutospacing="1" w:line="240" w:lineRule="auto"/>
+        <w:rPr>
+          <w:rFonts w:ascii="Times New Roman" w:eastAsia="Times New Roman" w:hAnsi="Times New Roman" w:cs="Times New Roman"/>
+          <w:kern w:val="0"/>
+          <w:sz w:val="24"/>
+          <w:szCs w:val="24"/>
+          <w:lang w:eastAsia="uk-UA"/>
+          <w14:ligatures w14:val="none"/>
+        </w:rPr>
+      </w:pPr>
+      <w:proofErr w:type="spellStart"/>
+      <w:r>
+        <w:rPr>
+          <w:rFonts w:ascii="Courier New" w:eastAsia="Times New Roman" w:hAnsi="Courier New" w:cs="Courier New"/>
+          <w:b/>
+          <w:bCs/>
+          <w:kern w:val="0"/>
+          <w:sz w:val="20"/>
+          <w:szCs w:val="20"/>
+          <w:lang w:eastAsia="uk-UA"/>
+          <w14:ligatures w14:val="none"/>
+        </w:rPr>
+        <w:t>updateRepairsToAdd</w:t>
+      </w:r>
+      <w:proofErr w:type="spellEnd"/>
+      <w:r>
+        <w:rPr>
+          <w:rFonts w:ascii="Courier New" w:eastAsia="Times New Roman" w:hAnsi="Courier New" w:cs="Courier New"/>
+          <w:b/>
+          <w:bCs/>
+          <w:kern w:val="0"/>
+          <w:sz w:val="20"/>
+          <w:szCs w:val="20"/>
+          <w:lang w:eastAsia="uk-UA"/>
+          <w14:ligatures w14:val="none"/>
+        </w:rPr>
+        <w:t>(</w:t>
+      </w:r>
+      <w:proofErr w:type="spellStart"/>
+      <w:r>
+        <w:rPr>
+          <w:rFonts w:ascii="Courier New" w:eastAsia="Times New Roman" w:hAnsi="Courier New" w:cs="Courier New"/>
+          <w:b/>
+          <w:bCs/>
+          <w:kern w:val="0"/>
+          <w:sz w:val="20"/>
+          <w:szCs w:val="20"/>
+          <w:lang w:eastAsia="uk-UA"/>
+          <w14:ligatures w14:val="none"/>
+        </w:rPr>
+        <w:t>selectedRepair</w:t>
+      </w:r>
+      <w:proofErr w:type="spellEnd"/>
+      <w:r>
+        <w:rPr>
+          <w:rFonts w:ascii="Courier New" w:eastAsia="Times New Roman" w:hAnsi="Courier New" w:cs="Courier New"/>
+          <w:b/>
+          <w:bCs/>
+          <w:kern w:val="0"/>
+          <w:sz w:val="20"/>
+          <w:szCs w:val="20"/>
+          <w:lang w:eastAsia="uk-UA"/>
+          <w14:ligatures w14:val="none"/>
+        </w:rPr>
+        <w:t>)</w:t>
+      </w:r>
+      <w:r>
+        <w:rPr>
+          <w:rFonts w:ascii="Times New Roman" w:eastAsia="Times New Roman" w:hAnsi="Times New Roman" w:cs="Times New Roman"/>
+          <w:b/>
+          <w:bCs/>
+          <w:kern w:val="0"/>
+          <w:sz w:val="24"/>
+          <w:szCs w:val="24"/>
+          <w:lang w:eastAsia="uk-UA"/>
+          <w14:ligatures w14:val="none"/>
+        </w:rPr>
+        <w:t>:</w:t>
+      </w:r>
+      <w:r>
+        <w:rPr>
+          <w:rFonts w:ascii="Times New Roman" w:eastAsia="Times New Roman" w:hAnsi="Times New Roman" w:cs="Times New Roman"/>
+          <w:kern w:val="0"/>
+          <w:sz w:val="24"/>
+          <w:szCs w:val="24"/>
+          <w:lang w:eastAsia="uk-UA"/>
+          <w14:ligatures w14:val="none"/>
+        </w:rPr>
+        <w:t xml:space="preserve"> Оновлює масив </w:t>
+      </w:r>
+      <w:proofErr w:type="spellStart"/>
+      <w:r>
+        <w:rPr>
+          <w:rFonts w:ascii="Courier New" w:eastAsia="Times New Roman" w:hAnsi="Courier New" w:cs="Courier New"/>
+          <w:kern w:val="0"/>
+          <w:sz w:val="20"/>
+          <w:szCs w:val="20"/>
+          <w:lang w:eastAsia="uk-UA"/>
+          <w14:ligatures w14:val="none"/>
+        </w:rPr>
+        <w:t>repairsToAdd</w:t>
+      </w:r>
+      <w:proofErr w:type="spellEnd"/>
+      <w:r>
+        <w:rPr>
+          <w:rFonts w:ascii="Times New Roman" w:eastAsia="Times New Roman" w:hAnsi="Times New Roman" w:cs="Times New Roman"/>
+          <w:kern w:val="0"/>
+          <w:sz w:val="24"/>
+          <w:szCs w:val="24"/>
+          <w:lang w:eastAsia="uk-UA"/>
+          <w14:ligatures w14:val="none"/>
+        </w:rPr>
+        <w:t>, додаючи або видаляючи з нього вибраний ремонт.</w:t>
+      </w:r>
+    </w:p>
+    <w:p>
+      <w:pPr>
+        <w:numPr>
+          <w:ilvl w:val="0"/>
+          <w:numId w:val="28"/>
+        </w:numPr>
+        <w:spacing w:before="100" w:beforeAutospacing="1" w:after="100" w:afterAutospacing="1" w:line="240" w:lineRule="auto"/>
+        <w:rPr>
+          <w:rFonts w:ascii="Times New Roman" w:eastAsia="Times New Roman" w:hAnsi="Times New Roman" w:cs="Times New Roman"/>
+          <w:kern w:val="0"/>
+          <w:sz w:val="24"/>
+          <w:szCs w:val="24"/>
+          <w:lang w:eastAsia="uk-UA"/>
+          <w14:ligatures w14:val="none"/>
+        </w:rPr>
+      </w:pPr>
+      <w:proofErr w:type="spellStart"/>
+      <w:r>
+        <w:rPr>
+          <w:rFonts w:ascii="Courier New" w:eastAsia="Times New Roman" w:hAnsi="Courier New" w:cs="Courier New"/>
+          <w:b/>
+          <w:bCs/>
+          <w:kern w:val="0"/>
+          <w:sz w:val="20"/>
+          <w:szCs w:val="20"/>
+          <w:lang w:eastAsia="uk-UA"/>
+          <w14:ligatures w14:val="none"/>
+        </w:rPr>
+        <w:t>loadDeviceNumbers</w:t>
+      </w:r>
+      <w:proofErr w:type="spellEnd"/>
+      <w:r>
+        <w:rPr>
+          <w:rFonts w:ascii="Courier New" w:eastAsia="Times New Roman" w:hAnsi="Courier New" w:cs="Courier New"/>
+          <w:b/>
+          <w:bCs/>
+          <w:kern w:val="0"/>
+          <w:sz w:val="20"/>
+          <w:szCs w:val="20"/>
+          <w:lang w:eastAsia="uk-UA"/>
+          <w14:ligatures w14:val="none"/>
+        </w:rPr>
+        <w:t>()</w:t>
+      </w:r>
+      <w:r>
+        <w:rPr>
+          <w:rFonts w:ascii="Times New Roman" w:eastAsia="Times New Roman" w:hAnsi="Times New Roman" w:cs="Times New Roman"/>
+          <w:b/>
+          <w:bCs/>
+          <w:kern w:val="0"/>
+          <w:sz w:val="24"/>
+          <w:szCs w:val="24"/>
+          <w:lang w:eastAsia="uk-UA"/>
+          <w14:ligatures w14:val="none"/>
+        </w:rPr>
+        <w:t>:</w:t>
+      </w:r>
+      <w:r>
+        <w:rPr>
+          <w:rFonts w:ascii="Times New Roman" w:eastAsia="Times New Roman" w:hAnsi="Times New Roman" w:cs="Times New Roman"/>
+          <w:kern w:val="0"/>
+          <w:sz w:val="24"/>
+          <w:szCs w:val="24"/>
+          <w:lang w:eastAsia="uk-UA"/>
+          <w14:ligatures w14:val="none"/>
+        </w:rPr>
+        <w:t xml:space="preserve"> Завантажує список номерів пристроїв з сервера та заповнює </w:t>
+      </w:r>
+      <w:proofErr w:type="spellStart"/>
+      <w:r>
+        <w:rPr>
+          <w:rFonts w:ascii="Times New Roman" w:eastAsia="Times New Roman" w:hAnsi="Times New Roman" w:cs="Times New Roman"/>
+          <w:kern w:val="0"/>
+          <w:sz w:val="24"/>
+          <w:szCs w:val="24"/>
+          <w:lang w:eastAsia="uk-UA"/>
+          <w14:ligatures w14:val="none"/>
+        </w:rPr>
+        <w:t>випадаючий</w:t>
+      </w:r>
+      <w:proofErr w:type="spellEnd"/>
+      <w:r>
+        <w:rPr>
+          <w:rFonts w:ascii="Times New Roman" w:eastAsia="Times New Roman" w:hAnsi="Times New Roman" w:cs="Times New Roman"/>
+          <w:kern w:val="0"/>
+          <w:sz w:val="24"/>
+          <w:szCs w:val="24"/>
+          <w:lang w:eastAsia="uk-UA"/>
+          <w14:ligatures w14:val="none"/>
+        </w:rPr>
+        <w:t xml:space="preserve"> список </w:t>
+      </w:r>
+      <w:proofErr w:type="spellStart"/>
+      <w:r>
+        <w:rPr>
+          <w:rFonts w:ascii="Courier New" w:eastAsia="Times New Roman" w:hAnsi="Courier New" w:cs="Courier New"/>
+          <w:kern w:val="0"/>
+          <w:sz w:val="20"/>
+          <w:szCs w:val="20"/>
+          <w:lang w:eastAsia="uk-UA"/>
+          <w14:ligatures w14:val="none"/>
+        </w:rPr>
+        <w:t>deviceNumberSelect</w:t>
+      </w:r>
+      <w:proofErr w:type="spellEnd"/>
+      <w:r>
+        <w:rPr>
+          <w:rFonts w:ascii="Times New Roman" w:eastAsia="Times New Roman" w:hAnsi="Times New Roman" w:cs="Times New Roman"/>
+          <w:kern w:val="0"/>
+          <w:sz w:val="24"/>
+          <w:szCs w:val="24"/>
+          <w:lang w:eastAsia="uk-UA"/>
+          <w14:ligatures w14:val="none"/>
+        </w:rPr>
+        <w:t>.</w:t>
+      </w:r>
+    </w:p>
+    <w:p>
+      <w:pPr>
+        <w:numPr>
+          <w:ilvl w:val="0"/>
+          <w:numId w:val="28"/>
+        </w:numPr>
+        <w:spacing w:before="100" w:beforeAutospacing="1" w:after="100" w:afterAutospacing="1" w:line="240" w:lineRule="auto"/>
+        <w:rPr>
+          <w:rFonts w:ascii="Times New Roman" w:eastAsia="Times New Roman" w:hAnsi="Times New Roman" w:cs="Times New Roman"/>
+          <w:kern w:val="0"/>
+          <w:sz w:val="24"/>
+          <w:szCs w:val="24"/>
+          <w:lang w:eastAsia="uk-UA"/>
+          <w14:ligatures w14:val="none"/>
+        </w:rPr>
+      </w:pPr>
+      <w:proofErr w:type="spellStart"/>
+      <w:r>
+        <w:rPr>
+          <w:rFonts w:ascii="Courier New" w:eastAsia="Times New Roman" w:hAnsi="Courier New" w:cs="Courier New"/>
+          <w:b/>
+          <w:bCs/>
+          <w:kern w:val="0"/>
+          <w:sz w:val="20"/>
+          <w:szCs w:val="20"/>
+          <w:lang w:eastAsia="uk-UA"/>
+          <w14:ligatures w14:val="none"/>
+        </w:rPr>
+        <w:t>loadDeviceType</w:t>
+      </w:r>
+      <w:proofErr w:type="spellEnd"/>
+      <w:r>
+        <w:rPr>
+          <w:rFonts w:ascii="Courier New" w:eastAsia="Times New Roman" w:hAnsi="Courier New" w:cs="Courier New"/>
+          <w:b/>
+          <w:bCs/>
+          <w:kern w:val="0"/>
+          <w:sz w:val="20"/>
+          <w:szCs w:val="20"/>
+          <w:lang w:eastAsia="uk-UA"/>
+          <w14:ligatures w14:val="none"/>
+        </w:rPr>
+        <w:t>(</w:t>
+      </w:r>
+      <w:proofErr w:type="spellStart"/>
+      <w:r>
+        <w:rPr>
+          <w:rFonts w:ascii="Courier New" w:eastAsia="Times New Roman" w:hAnsi="Courier New" w:cs="Courier New"/>
+          <w:b/>
+          <w:bCs/>
+          <w:kern w:val="0"/>
+          <w:sz w:val="20"/>
+          <w:szCs w:val="20"/>
+          <w:lang w:eastAsia="uk-UA"/>
+          <w14:ligatures w14:val="none"/>
+        </w:rPr>
+        <w:t>deviceNumber</w:t>
+      </w:r>
+      <w:proofErr w:type="spellEnd"/>
+      <w:r>
+        <w:rPr>
+          <w:rFonts w:ascii="Courier New" w:eastAsia="Times New Roman" w:hAnsi="Courier New" w:cs="Courier New"/>
+          <w:b/>
+          <w:bCs/>
+          <w:kern w:val="0"/>
+          <w:sz w:val="20"/>
+          <w:szCs w:val="20"/>
+          <w:lang w:eastAsia="uk-UA"/>
+          <w14:ligatures w14:val="none"/>
+        </w:rPr>
+        <w:t>)</w:t>
+      </w:r>
+      <w:r>
+        <w:rPr>
+          <w:rFonts w:ascii="Times New Roman" w:eastAsia="Times New Roman" w:hAnsi="Times New Roman" w:cs="Times New Roman"/>
+          <w:b/>
+          <w:bCs/>
+          <w:kern w:val="0"/>
+          <w:sz w:val="24"/>
+          <w:szCs w:val="24"/>
+          <w:lang w:eastAsia="uk-UA"/>
+          <w14:ligatures w14:val="none"/>
+        </w:rPr>
+        <w:t>:</w:t>
+      </w:r>
+      <w:r>
+        <w:rPr>
+          <w:rFonts w:ascii="Times New Roman" w:eastAsia="Times New Roman" w:hAnsi="Times New Roman" w:cs="Times New Roman"/>
+          <w:kern w:val="0"/>
+          <w:sz w:val="24"/>
+          <w:szCs w:val="24"/>
+          <w:lang w:eastAsia="uk-UA"/>
+          <w14:ligatures w14:val="none"/>
+        </w:rPr>
+        <w:t xml:space="preserve"> Завантажує тип пристрою за його номером та заповнює поле </w:t>
+      </w:r>
+      <w:proofErr w:type="spellStart"/>
+      <w:r>
+        <w:rPr>
+          <w:rFonts w:ascii="Courier New" w:eastAsia="Times New Roman" w:hAnsi="Courier New" w:cs="Courier New"/>
+          <w:kern w:val="0"/>
+          <w:sz w:val="20"/>
+          <w:szCs w:val="20"/>
+          <w:lang w:eastAsia="uk-UA"/>
+          <w14:ligatures w14:val="none"/>
+        </w:rPr>
+        <w:t>deviceTypeInput</w:t>
+      </w:r>
+      <w:proofErr w:type="spellEnd"/>
+      <w:r>
+        <w:rPr>
+          <w:rFonts w:ascii="Times New Roman" w:eastAsia="Times New Roman" w:hAnsi="Times New Roman" w:cs="Times New Roman"/>
+          <w:kern w:val="0"/>
+          <w:sz w:val="24"/>
+          <w:szCs w:val="24"/>
+          <w:lang w:eastAsia="uk-UA"/>
+          <w14:ligatures w14:val="none"/>
+        </w:rPr>
+        <w:t>.</w:t>
+      </w:r>
+    </w:p>
+    <w:p>
+      <w:pPr>
+        <w:numPr>
+          <w:ilvl w:val="0"/>
+          <w:numId w:val="28"/>
+        </w:numPr>
+        <w:spacing w:before="100" w:beforeAutospacing="1" w:after="100" w:afterAutospacing="1" w:line="240" w:lineRule="auto"/>
+        <w:rPr>
+          <w:rFonts w:ascii="Times New Roman" w:eastAsia="Times New Roman" w:hAnsi="Times New Roman" w:cs="Times New Roman"/>
+          <w:kern w:val="0"/>
+          <w:sz w:val="24"/>
+          <w:szCs w:val="24"/>
+          <w:lang w:eastAsia="uk-UA"/>
+          <w14:ligatures w14:val="none"/>
+        </w:rPr>
+      </w:pPr>
+      <w:proofErr w:type="spellStart"/>
+      <w:r>
+        <w:rPr>
+          <w:rFonts w:ascii="Courier New" w:eastAsia="Times New Roman" w:hAnsi="Courier New" w:cs="Courier New"/>
+          <w:b/>
+          <w:bCs/>
+          <w:kern w:val="0"/>
+          <w:sz w:val="20"/>
+          <w:szCs w:val="20"/>
+          <w:lang w:eastAsia="uk-UA"/>
+          <w14:ligatures w14:val="none"/>
+        </w:rPr>
+        <w:t>fetchWorkTypes</w:t>
+      </w:r>
+      <w:proofErr w:type="spellEnd"/>
+      <w:r>
+        <w:rPr>
+          <w:rFonts w:ascii="Courier New" w:eastAsia="Times New Roman" w:hAnsi="Courier New" w:cs="Courier New"/>
+          <w:b/>
+          <w:bCs/>
+          <w:kern w:val="0"/>
+          <w:sz w:val="20"/>
+          <w:szCs w:val="20"/>
+          <w:lang w:eastAsia="uk-UA"/>
+          <w14:ligatures w14:val="none"/>
+        </w:rPr>
+        <w:t>(</w:t>
+      </w:r>
+      <w:proofErr w:type="spellStart"/>
+      <w:r>
+        <w:rPr>
+          <w:rFonts w:ascii="Courier New" w:eastAsia="Times New Roman" w:hAnsi="Courier New" w:cs="Courier New"/>
+          <w:b/>
+          <w:bCs/>
+          <w:kern w:val="0"/>
+          <w:sz w:val="20"/>
+          <w:szCs w:val="20"/>
+          <w:lang w:eastAsia="uk-UA"/>
+          <w14:ligatures w14:val="none"/>
+        </w:rPr>
+        <w:t>deviceType</w:t>
+      </w:r>
+      <w:proofErr w:type="spellEnd"/>
+      <w:r>
+        <w:rPr>
+          <w:rFonts w:ascii="Courier New" w:eastAsia="Times New Roman" w:hAnsi="Courier New" w:cs="Courier New"/>
+          <w:b/>
+          <w:bCs/>
+          <w:kern w:val="0"/>
+          <w:sz w:val="20"/>
+          <w:szCs w:val="20"/>
+          <w:lang w:eastAsia="uk-UA"/>
+          <w14:ligatures w14:val="none"/>
+        </w:rPr>
+        <w:t>)</w:t>
+      </w:r>
+      <w:r>
+        <w:rPr>
+          <w:rFonts w:ascii="Times New Roman" w:eastAsia="Times New Roman" w:hAnsi="Times New Roman" w:cs="Times New Roman"/>
+          <w:b/>
+          <w:bCs/>
+          <w:kern w:val="0"/>
+          <w:sz w:val="24"/>
+          <w:szCs w:val="24"/>
+          <w:lang w:eastAsia="uk-UA"/>
+          <w14:ligatures w14:val="none"/>
+        </w:rPr>
+        <w:t>:</w:t>
+      </w:r>
+      <w:r>
+        <w:rPr>
+          <w:rFonts w:ascii="Times New Roman" w:eastAsia="Times New Roman" w:hAnsi="Times New Roman" w:cs="Times New Roman"/>
+          <w:kern w:val="0"/>
+          <w:sz w:val="24"/>
+          <w:szCs w:val="24"/>
+          <w:lang w:eastAsia="uk-UA"/>
+          <w14:ligatures w14:val="none"/>
+        </w:rPr>
+        <w:t xml:space="preserve"> Завантажує список типів робіт для вказаного типу пристрою.</w:t>
+      </w:r>
+    </w:p>
+    <w:p>
+      <w:pPr>
+        <w:numPr>
+          <w:ilvl w:val="0"/>
+          <w:numId w:val="28"/>
+        </w:numPr>
+        <w:spacing w:before="100" w:beforeAutospacing="1" w:after="100" w:afterAutospacing="1" w:line="240" w:lineRule="auto"/>
+        <w:rPr>
+          <w:rFonts w:ascii="Times New Roman" w:eastAsia="Times New Roman" w:hAnsi="Times New Roman" w:cs="Times New Roman"/>
+          <w:kern w:val="0"/>
+          <w:sz w:val="24"/>
+          <w:szCs w:val="24"/>
+          <w:lang w:eastAsia="uk-UA"/>
+          <w14:ligatures w14:val="none"/>
+        </w:rPr>
+      </w:pPr>
+      <w:proofErr w:type="spellStart"/>
+      <w:r>
+        <w:rPr>
+          <w:rFonts w:ascii="Courier New" w:eastAsia="Times New Roman" w:hAnsi="Courier New" w:cs="Courier New"/>
+          <w:b/>
+          <w:bCs/>
+          <w:kern w:val="0"/>
+          <w:sz w:val="20"/>
+          <w:szCs w:val="20"/>
+          <w:lang w:eastAsia="uk-UA"/>
+          <w14:ligatures w14:val="none"/>
+        </w:rPr>
+        <w:t>updateTotalCost</w:t>
+      </w:r>
+      <w:proofErr w:type="spellEnd"/>
+      <w:r>
+        <w:rPr>
+          <w:rFonts w:ascii="Courier New" w:eastAsia="Times New Roman" w:hAnsi="Courier New" w:cs="Courier New"/>
+          <w:b/>
+          <w:bCs/>
+          <w:kern w:val="0"/>
+          <w:sz w:val="20"/>
+          <w:szCs w:val="20"/>
+          <w:lang w:eastAsia="uk-UA"/>
+          <w14:ligatures w14:val="none"/>
+        </w:rPr>
+        <w:t>()</w:t>
+      </w:r>
+      <w:r>
+        <w:rPr>
+          <w:rFonts w:ascii="Times New Roman" w:eastAsia="Times New Roman" w:hAnsi="Times New Roman" w:cs="Times New Roman"/>
+          <w:b/>
+          <w:bCs/>
+          <w:kern w:val="0"/>
+          <w:sz w:val="24"/>
+          <w:szCs w:val="24"/>
+          <w:lang w:eastAsia="uk-UA"/>
+          <w14:ligatures w14:val="none"/>
+        </w:rPr>
+        <w:t>:</w:t>
+      </w:r>
+      <w:r>
+        <w:rPr>
+          <w:rFonts w:ascii="Times New Roman" w:eastAsia="Times New Roman" w:hAnsi="Times New Roman" w:cs="Times New Roman"/>
+          <w:kern w:val="0"/>
+          <w:sz w:val="24"/>
+          <w:szCs w:val="24"/>
+          <w:lang w:eastAsia="uk-UA"/>
+          <w14:ligatures w14:val="none"/>
+        </w:rPr>
+        <w:t xml:space="preserve"> Розраховує та оновлює загальну вартість ремонтних робіт.</w:t>
+      </w:r>
+    </w:p>
+    <w:p>
+      <w:pPr>
+        <w:numPr>
+          <w:ilvl w:val="0"/>
+          <w:numId w:val="28"/>
+        </w:numPr>
+        <w:spacing w:before="100" w:beforeAutospacing="1" w:after="100" w:afterAutospacing="1" w:line="240" w:lineRule="auto"/>
+        <w:rPr>
+          <w:rFonts w:ascii="Times New Roman" w:eastAsia="Times New Roman" w:hAnsi="Times New Roman" w:cs="Times New Roman"/>
+          <w:kern w:val="0"/>
+          <w:sz w:val="24"/>
+          <w:szCs w:val="24"/>
+          <w:lang w:eastAsia="uk-UA"/>
+          <w14:ligatures w14:val="none"/>
+        </w:rPr>
+      </w:pPr>
+      <w:proofErr w:type="spellStart"/>
+      <w:r>
+        <w:rPr>
+          <w:rFonts w:ascii="Courier New" w:eastAsia="Times New Roman" w:hAnsi="Courier New" w:cs="Courier New"/>
+          <w:b/>
+          <w:bCs/>
+          <w:kern w:val="0"/>
+          <w:sz w:val="20"/>
+          <w:szCs w:val="20"/>
+          <w:lang w:eastAsia="uk-UA"/>
+          <w14:ligatures w14:val="none"/>
+        </w:rPr>
+        <w:t>highlightCompletedRepairs</w:t>
+      </w:r>
+      <w:proofErr w:type="spellEnd"/>
+      <w:r>
+        <w:rPr>
+          <w:rFonts w:ascii="Courier New" w:eastAsia="Times New Roman" w:hAnsi="Courier New" w:cs="Courier New"/>
+          <w:b/>
+          <w:bCs/>
+          <w:kern w:val="0"/>
+          <w:sz w:val="20"/>
+          <w:szCs w:val="20"/>
+          <w:lang w:eastAsia="uk-UA"/>
+          <w14:ligatures w14:val="none"/>
+        </w:rPr>
+        <w:t>(</w:t>
+      </w:r>
+      <w:proofErr w:type="spellStart"/>
+      <w:r>
+        <w:rPr>
+          <w:rFonts w:ascii="Courier New" w:eastAsia="Times New Roman" w:hAnsi="Courier New" w:cs="Courier New"/>
+          <w:b/>
+          <w:bCs/>
+          <w:kern w:val="0"/>
+          <w:sz w:val="20"/>
+          <w:szCs w:val="20"/>
+          <w:lang w:eastAsia="uk-UA"/>
+          <w14:ligatures w14:val="none"/>
+        </w:rPr>
+        <w:t>repairRows</w:t>
+      </w:r>
+      <w:proofErr w:type="spellEnd"/>
+      <w:r>
+        <w:rPr>
+          <w:rFonts w:ascii="Courier New" w:eastAsia="Times New Roman" w:hAnsi="Courier New" w:cs="Courier New"/>
+          <w:b/>
+          <w:bCs/>
+          <w:kern w:val="0"/>
+          <w:sz w:val="20"/>
+          <w:szCs w:val="20"/>
+          <w:lang w:eastAsia="uk-UA"/>
+          <w14:ligatures w14:val="none"/>
+        </w:rPr>
+        <w:t xml:space="preserve">, </w:t>
+      </w:r>
+      <w:proofErr w:type="spellStart"/>
+      <w:r>
+        <w:rPr>
+          <w:rFonts w:ascii="Courier New" w:eastAsia="Times New Roman" w:hAnsi="Courier New" w:cs="Courier New"/>
+          <w:b/>
+          <w:bCs/>
+          <w:kern w:val="0"/>
+          <w:sz w:val="20"/>
+          <w:szCs w:val="20"/>
+          <w:lang w:eastAsia="uk-UA"/>
+          <w14:ligatures w14:val="none"/>
+        </w:rPr>
+        <w:t>workTypeRows</w:t>
+      </w:r>
+      <w:proofErr w:type="spellEnd"/>
+      <w:r>
+        <w:rPr>
+          <w:rFonts w:ascii="Courier New" w:eastAsia="Times New Roman" w:hAnsi="Courier New" w:cs="Courier New"/>
+          <w:b/>
+          <w:bCs/>
+          <w:kern w:val="0"/>
+          <w:sz w:val="20"/>
+          <w:szCs w:val="20"/>
+          <w:lang w:eastAsia="uk-UA"/>
+          <w14:ligatures w14:val="none"/>
+        </w:rPr>
+        <w:t>)</w:t>
+      </w:r>
+      <w:r>
+        <w:rPr>
+          <w:rFonts w:ascii="Times New Roman" w:eastAsia="Times New Roman" w:hAnsi="Times New Roman" w:cs="Times New Roman"/>
+          <w:b/>
+          <w:bCs/>
+          <w:kern w:val="0"/>
+          <w:sz w:val="24"/>
+          <w:szCs w:val="24"/>
+          <w:lang w:eastAsia="uk-UA"/>
+          <w14:ligatures w14:val="none"/>
+        </w:rPr>
+        <w:t>:</w:t>
+      </w:r>
+      <w:r>
+        <w:rPr>
+          <w:rFonts w:ascii="Times New Roman" w:eastAsia="Times New Roman" w:hAnsi="Times New Roman" w:cs="Times New Roman"/>
+          <w:kern w:val="0"/>
+          <w:sz w:val="24"/>
+          <w:szCs w:val="24"/>
+          <w:lang w:eastAsia="uk-UA"/>
+          <w14:ligatures w14:val="none"/>
+        </w:rPr>
+        <w:t xml:space="preserve"> Виділяє виконані ремонтні роботи в таблиці типів робіт. (Ця функція не використовується в даному коді)</w:t>
+      </w:r>
+    </w:p>
+    <w:p>
+      <w:pPr>
+        <w:numPr>
+          <w:ilvl w:val="0"/>
+          <w:numId w:val="28"/>
+        </w:numPr>
+        <w:spacing w:before="100" w:beforeAutospacing="1" w:after="100" w:afterAutospacing="1" w:line="240" w:lineRule="auto"/>
+        <w:rPr>
+          <w:rFonts w:ascii="Times New Roman" w:eastAsia="Times New Roman" w:hAnsi="Times New Roman" w:cs="Times New Roman"/>
+          <w:kern w:val="0"/>
+          <w:sz w:val="24"/>
+          <w:szCs w:val="24"/>
+          <w:lang w:eastAsia="uk-UA"/>
+          <w14:ligatures w14:val="none"/>
+        </w:rPr>
+      </w:pPr>
+      <w:proofErr w:type="spellStart"/>
+      <w:r>
+        <w:rPr>
+          <w:rFonts w:ascii="Courier New" w:eastAsia="Times New Roman" w:hAnsi="Courier New" w:cs="Courier New"/>
+          <w:b/>
+          <w:bCs/>
+          <w:kern w:val="0"/>
+          <w:sz w:val="20"/>
+          <w:szCs w:val="20"/>
+          <w:lang w:eastAsia="uk-UA"/>
+          <w14:ligatures w14:val="none"/>
+        </w:rPr>
+        <w:t>clearForm</w:t>
+      </w:r>
+      <w:proofErr w:type="spellEnd"/>
+      <w:r>
+        <w:rPr>
+          <w:rFonts w:ascii="Courier New" w:eastAsia="Times New Roman" w:hAnsi="Courier New" w:cs="Courier New"/>
+          <w:b/>
+          <w:bCs/>
+          <w:kern w:val="0"/>
+          <w:sz w:val="20"/>
+          <w:szCs w:val="20"/>
+          <w:lang w:eastAsia="uk-UA"/>
+          <w14:ligatures w14:val="none"/>
+        </w:rPr>
+        <w:t>()</w:t>
+      </w:r>
+      <w:r>
+        <w:rPr>
+          <w:rFonts w:ascii="Times New Roman" w:eastAsia="Times New Roman" w:hAnsi="Times New Roman" w:cs="Times New Roman"/>
+          <w:b/>
+          <w:bCs/>
+          <w:kern w:val="0"/>
+          <w:sz w:val="24"/>
+          <w:szCs w:val="24"/>
+          <w:lang w:eastAsia="uk-UA"/>
+          <w14:ligatures w14:val="none"/>
+        </w:rPr>
+        <w:t xml:space="preserve">, </w:t>
+      </w:r>
+      <w:proofErr w:type="spellStart"/>
+      <w:r>
+        <w:rPr>
+          <w:rFonts w:ascii="Courier New" w:eastAsia="Times New Roman" w:hAnsi="Courier New" w:cs="Courier New"/>
+          <w:b/>
+          <w:bCs/>
+          <w:kern w:val="0"/>
+          <w:sz w:val="20"/>
+          <w:szCs w:val="20"/>
+          <w:lang w:eastAsia="uk-UA"/>
+          <w14:ligatures w14:val="none"/>
+        </w:rPr>
+        <w:t>clearSearch</w:t>
+      </w:r>
+      <w:proofErr w:type="spellEnd"/>
+      <w:r>
+        <w:rPr>
+          <w:rFonts w:ascii="Courier New" w:eastAsia="Times New Roman" w:hAnsi="Courier New" w:cs="Courier New"/>
+          <w:b/>
+          <w:bCs/>
+          <w:kern w:val="0"/>
+          <w:sz w:val="20"/>
+          <w:szCs w:val="20"/>
+          <w:lang w:eastAsia="uk-UA"/>
+          <w14:ligatures w14:val="none"/>
+        </w:rPr>
+        <w:t>()</w:t>
+      </w:r>
+      <w:r>
+        <w:rPr>
+          <w:rFonts w:ascii="Times New Roman" w:eastAsia="Times New Roman" w:hAnsi="Times New Roman" w:cs="Times New Roman"/>
+          <w:b/>
+          <w:bCs/>
+          <w:kern w:val="0"/>
+          <w:sz w:val="24"/>
+          <w:szCs w:val="24"/>
+          <w:lang w:eastAsia="uk-UA"/>
+          <w14:ligatures w14:val="none"/>
+        </w:rPr>
+        <w:t xml:space="preserve">, </w:t>
+      </w:r>
+      <w:proofErr w:type="spellStart"/>
+      <w:r>
+        <w:rPr>
+          <w:rFonts w:ascii="Courier New" w:eastAsia="Times New Roman" w:hAnsi="Courier New" w:cs="Courier New"/>
+          <w:b/>
+          <w:bCs/>
+          <w:kern w:val="0"/>
+          <w:sz w:val="20"/>
+          <w:szCs w:val="20"/>
+          <w:lang w:eastAsia="uk-UA"/>
+          <w14:ligatures w14:val="none"/>
+        </w:rPr>
+        <w:t>clearAddDeviceForm</w:t>
+      </w:r>
+      <w:proofErr w:type="spellEnd"/>
+      <w:r>
+        <w:rPr>
+          <w:rFonts w:ascii="Courier New" w:eastAsia="Times New Roman" w:hAnsi="Courier New" w:cs="Courier New"/>
+          <w:b/>
+          <w:bCs/>
+          <w:kern w:val="0"/>
+          <w:sz w:val="20"/>
+          <w:szCs w:val="20"/>
+          <w:lang w:eastAsia="uk-UA"/>
+          <w14:ligatures w14:val="none"/>
+        </w:rPr>
+        <w:t>()</w:t>
+      </w:r>
+      <w:r>
+        <w:rPr>
+          <w:rFonts w:ascii="Times New Roman" w:eastAsia="Times New Roman" w:hAnsi="Times New Roman" w:cs="Times New Roman"/>
+          <w:b/>
+          <w:bCs/>
+          <w:kern w:val="0"/>
+          <w:sz w:val="24"/>
+          <w:szCs w:val="24"/>
+          <w:lang w:eastAsia="uk-UA"/>
+          <w14:ligatures w14:val="none"/>
+        </w:rPr>
+        <w:t>:</w:t>
+      </w:r>
+      <w:r>
+        <w:rPr>
+          <w:rFonts w:ascii="Times New Roman" w:eastAsia="Times New Roman" w:hAnsi="Times New Roman" w:cs="Times New Roman"/>
+          <w:kern w:val="0"/>
+          <w:sz w:val="24"/>
+          <w:szCs w:val="24"/>
+          <w:lang w:eastAsia="uk-UA"/>
+          <w14:ligatures w14:val="none"/>
+        </w:rPr>
+        <w:t xml:space="preserve"> Очищають відповідні форми та скидають пов'язані з ними змінні.</w:t>
+      </w:r>
+    </w:p>
+    <w:p>
+      <w:pPr>
+        <w:numPr>
+          <w:ilvl w:val="0"/>
+          <w:numId w:val="28"/>
+        </w:numPr>
+        <w:spacing w:before="100" w:beforeAutospacing="1" w:after="100" w:afterAutospacing="1" w:line="240" w:lineRule="auto"/>
+        <w:rPr>
+          <w:rFonts w:ascii="Times New Roman" w:eastAsia="Times New Roman" w:hAnsi="Times New Roman" w:cs="Times New Roman"/>
+          <w:kern w:val="0"/>
+          <w:sz w:val="24"/>
+          <w:szCs w:val="24"/>
+          <w:lang w:eastAsia="uk-UA"/>
+          <w14:ligatures w14:val="none"/>
+        </w:rPr>
+      </w:pPr>
+      <w:proofErr w:type="spellStart"/>
+      <w:r>
+        <w:rPr>
+          <w:rFonts w:ascii="Courier New" w:eastAsia="Times New Roman" w:hAnsi="Courier New" w:cs="Courier New"/>
+          <w:b/>
+          <w:bCs/>
+          <w:kern w:val="0"/>
+          <w:sz w:val="20"/>
+          <w:szCs w:val="20"/>
+          <w:lang w:eastAsia="uk-UA"/>
+          <w14:ligatures w14:val="none"/>
+        </w:rPr>
+        <w:t>actForm.addEventListener</w:t>
+      </w:r>
+      <w:proofErr w:type="spellEnd"/>
+      <w:r>
+        <w:rPr>
+          <w:rFonts w:ascii="Courier New" w:eastAsia="Times New Roman" w:hAnsi="Courier New" w:cs="Courier New"/>
+          <w:b/>
+          <w:bCs/>
+          <w:kern w:val="0"/>
+          <w:sz w:val="20"/>
+          <w:szCs w:val="20"/>
+          <w:lang w:eastAsia="uk-UA"/>
+          <w14:ligatures w14:val="none"/>
+        </w:rPr>
+        <w:t>('</w:t>
+      </w:r>
+      <w:proofErr w:type="spellStart"/>
+      <w:r>
+        <w:rPr>
+          <w:rFonts w:ascii="Courier New" w:eastAsia="Times New Roman" w:hAnsi="Courier New" w:cs="Courier New"/>
+          <w:b/>
+          <w:bCs/>
+          <w:kern w:val="0"/>
+          <w:sz w:val="20"/>
+          <w:szCs w:val="20"/>
+          <w:lang w:eastAsia="uk-UA"/>
+          <w14:ligatures w14:val="none"/>
+        </w:rPr>
+        <w:t>submit</w:t>
+      </w:r>
+      <w:proofErr w:type="spellEnd"/>
+      <w:r>
+        <w:rPr>
+          <w:rFonts w:ascii="Courier New" w:eastAsia="Times New Roman" w:hAnsi="Courier New" w:cs="Courier New"/>
+          <w:b/>
+          <w:bCs/>
+          <w:kern w:val="0"/>
+          <w:sz w:val="20"/>
+          <w:szCs w:val="20"/>
+          <w:lang w:eastAsia="uk-UA"/>
+          <w14:ligatures w14:val="none"/>
+        </w:rPr>
+        <w:t>', ...)</w:t>
+      </w:r>
+      <w:r>
+        <w:rPr>
+          <w:rFonts w:ascii="Times New Roman" w:eastAsia="Times New Roman" w:hAnsi="Times New Roman" w:cs="Times New Roman"/>
+          <w:b/>
+          <w:bCs/>
+          <w:kern w:val="0"/>
+          <w:sz w:val="24"/>
+          <w:szCs w:val="24"/>
+          <w:lang w:eastAsia="uk-UA"/>
+          <w14:ligatures w14:val="none"/>
+        </w:rPr>
+        <w:t>:</w:t>
+      </w:r>
+      <w:r>
+        <w:rPr>
+          <w:rFonts w:ascii="Times New Roman" w:eastAsia="Times New Roman" w:hAnsi="Times New Roman" w:cs="Times New Roman"/>
+          <w:kern w:val="0"/>
+          <w:sz w:val="24"/>
+          <w:szCs w:val="24"/>
+          <w:lang w:eastAsia="uk-UA"/>
+          <w14:ligatures w14:val="none"/>
+        </w:rPr>
+        <w:t xml:space="preserve"> Обробник події відправки форми "</w:t>
+      </w:r>
+      <w:proofErr w:type="spellStart"/>
+      <w:r>
+        <w:rPr>
+          <w:rFonts w:ascii="Times New Roman" w:eastAsia="Times New Roman" w:hAnsi="Times New Roman" w:cs="Times New Roman"/>
+          <w:kern w:val="0"/>
+          <w:sz w:val="24"/>
+          <w:szCs w:val="24"/>
+          <w:lang w:eastAsia="uk-UA"/>
+          <w14:ligatures w14:val="none"/>
+        </w:rPr>
+        <w:t>Внести</w:t>
+      </w:r>
+      <w:proofErr w:type="spellEnd"/>
+      <w:r>
+        <w:rPr>
+          <w:rFonts w:ascii="Times New Roman" w:eastAsia="Times New Roman" w:hAnsi="Times New Roman" w:cs="Times New Roman"/>
+          <w:kern w:val="0"/>
+          <w:sz w:val="24"/>
+          <w:szCs w:val="24"/>
+          <w:lang w:eastAsia="uk-UA"/>
+          <w14:ligatures w14:val="none"/>
+        </w:rPr>
+        <w:t xml:space="preserve"> акт". Збирає дані з форми, відправляє запит на сервер для збереження акту та очищує форму після успішного збереження.</w:t>
+      </w:r>
+    </w:p>
+    <w:p>
+      <w:pPr>
+        <w:numPr>
+          <w:ilvl w:val="0"/>
+          <w:numId w:val="28"/>
+        </w:numPr>
+        <w:spacing w:before="100" w:beforeAutospacing="1" w:after="100" w:afterAutospacing="1" w:line="240" w:lineRule="auto"/>
+        <w:rPr>
+          <w:rFonts w:ascii="Times New Roman" w:eastAsia="Times New Roman" w:hAnsi="Times New Roman" w:cs="Times New Roman"/>
+          <w:kern w:val="0"/>
+          <w:sz w:val="24"/>
+          <w:szCs w:val="24"/>
+          <w:lang w:eastAsia="uk-UA"/>
+          <w14:ligatures w14:val="none"/>
+        </w:rPr>
+      </w:pPr>
+      <w:r>
+        <w:rPr>
+          <w:rFonts w:ascii="Courier New" w:eastAsia="Times New Roman" w:hAnsi="Courier New" w:cs="Courier New"/>
+          <w:b/>
+          <w:bCs/>
+          <w:kern w:val="0"/>
+          <w:sz w:val="20"/>
+          <w:szCs w:val="20"/>
+          <w:lang w:eastAsia="uk-UA"/>
+          <w14:ligatures w14:val="none"/>
+        </w:rPr>
+        <w:t>document.getElementById('device-form').addEventListener('submit', ...)</w:t>
+      </w:r>
+      <w:r>
+        <w:rPr>
+          <w:rFonts w:ascii="Times New Roman" w:eastAsia="Times New Roman" w:hAnsi="Times New Roman" w:cs="Times New Roman"/>
+          <w:b/>
+          <w:bCs/>
+          <w:kern w:val="0"/>
+          <w:sz w:val="24"/>
+          <w:szCs w:val="24"/>
+          <w:lang w:eastAsia="uk-UA"/>
+          <w14:ligatures w14:val="none"/>
+        </w:rPr>
+        <w:t>:</w:t>
+      </w:r>
+      <w:r>
+        <w:rPr>
+          <w:rFonts w:ascii="Times New Roman" w:eastAsia="Times New Roman" w:hAnsi="Times New Roman" w:cs="Times New Roman"/>
+          <w:kern w:val="0"/>
+          <w:sz w:val="24"/>
+          <w:szCs w:val="24"/>
+          <w:lang w:eastAsia="uk-UA"/>
+          <w14:ligatures w14:val="none"/>
+        </w:rPr>
+        <w:t xml:space="preserve"> Обробник події відправки форми "Добавить </w:t>
+      </w:r>
+      <w:proofErr w:type="spellStart"/>
+      <w:r>
+        <w:rPr>
+          <w:rFonts w:ascii="Times New Roman" w:eastAsia="Times New Roman" w:hAnsi="Times New Roman" w:cs="Times New Roman"/>
+          <w:kern w:val="0"/>
+          <w:sz w:val="24"/>
+          <w:szCs w:val="24"/>
+          <w:lang w:eastAsia="uk-UA"/>
+          <w14:ligatures w14:val="none"/>
+        </w:rPr>
+        <w:t>устройство</w:t>
+      </w:r>
+      <w:proofErr w:type="spellEnd"/>
+      <w:r>
+        <w:rPr>
+          <w:rFonts w:ascii="Times New Roman" w:eastAsia="Times New Roman" w:hAnsi="Times New Roman" w:cs="Times New Roman"/>
+          <w:kern w:val="0"/>
+          <w:sz w:val="24"/>
+          <w:szCs w:val="24"/>
+          <w:lang w:eastAsia="uk-UA"/>
+          <w14:ligatures w14:val="none"/>
+        </w:rPr>
+        <w:t>". Збирає дані з форми, відправляє запит на сервер для збереження пристрою та очищує форму після успішного збереження.</w:t>
+      </w:r>
+    </w:p>
+    <w:p>
+      <w:pPr>
+        <w:spacing w:before="100" w:beforeAutospacing="1" w:after="100" w:afterAutospacing="1" w:line="240" w:lineRule="auto"/>
+        <w:rPr>
+          <w:rFonts w:ascii="Times New Roman" w:eastAsia="Times New Roman" w:hAnsi="Times New Roman" w:cs="Times New Roman"/>
+          <w:kern w:val="0"/>
+          <w:sz w:val="24"/>
+          <w:szCs w:val="24"/>
+          <w:lang w:eastAsia="uk-UA"/>
+          <w14:ligatures w14:val="none"/>
+        </w:rPr>
+      </w:pPr>
     </w:p>
     <w:p>
       <w:pPr>
@@ -31109,6 +34137,155 @@
     </w:lvl>
   </w:abstractNum>
   <w:abstractNum w:abstractNumId="6" w15:restartNumberingAfterBreak="0">
+    <w:nsid w:val="1A432309"/>
+    <w:multiLevelType w:val="multilevel"/>
+    <w:tmpl w:val="A32A1DF4"/>
+    <w:lvl w:ilvl="0">
+      <w:start w:val="1"/>
+      <w:numFmt w:val="bullet"/>
+      <w:lvlText w:val=""/>
+      <w:lvlJc w:val="left"/>
+      <w:pPr>
+        <w:tabs>
+          <w:tab w:val="num" w:pos="720"/>
+        </w:tabs>
+        <w:ind w:left="720" w:hanging="360"/>
+      </w:pPr>
+      <w:rPr>
+        <w:rFonts w:ascii="Symbol" w:hAnsi="Symbol" w:hint="default"/>
+        <w:sz w:val="20"/>
+      </w:rPr>
+    </w:lvl>
+    <w:lvl w:ilvl="1">
+      <w:start w:val="1"/>
+      <w:numFmt w:val="bullet"/>
+      <w:lvlText w:val="o"/>
+      <w:lvlJc w:val="left"/>
+      <w:pPr>
+        <w:tabs>
+          <w:tab w:val="num" w:pos="1440"/>
+        </w:tabs>
+        <w:ind w:left="1440" w:hanging="360"/>
+      </w:pPr>
+      <w:rPr>
+        <w:rFonts w:ascii="Courier New" w:hAnsi="Courier New" w:hint="default"/>
+        <w:sz w:val="20"/>
+      </w:rPr>
+    </w:lvl>
+    <w:lvl w:ilvl="2" w:tentative="1">
+      <w:start w:val="1"/>
+      <w:numFmt w:val="bullet"/>
+      <w:lvlText w:val=""/>
+      <w:lvlJc w:val="left"/>
+      <w:pPr>
+        <w:tabs>
+          <w:tab w:val="num" w:pos="2160"/>
+        </w:tabs>
+        <w:ind w:left="2160" w:hanging="360"/>
+      </w:pPr>
+      <w:rPr>
+        <w:rFonts w:ascii="Wingdings" w:hAnsi="Wingdings" w:hint="default"/>
+        <w:sz w:val="20"/>
+      </w:rPr>
+    </w:lvl>
+    <w:lvl w:ilvl="3" w:tentative="1">
+      <w:start w:val="1"/>
+      <w:numFmt w:val="bullet"/>
+      <w:lvlText w:val=""/>
+      <w:lvlJc w:val="left"/>
+      <w:pPr>
+        <w:tabs>
+          <w:tab w:val="num" w:pos="2880"/>
+        </w:tabs>
+        <w:ind w:left="2880" w:hanging="360"/>
+      </w:pPr>
+      <w:rPr>
+        <w:rFonts w:ascii="Wingdings" w:hAnsi="Wingdings" w:hint="default"/>
+        <w:sz w:val="20"/>
+      </w:rPr>
+    </w:lvl>
+    <w:lvl w:ilvl="4" w:tentative="1">
+      <w:start w:val="1"/>
+      <w:numFmt w:val="bullet"/>
+      <w:lvlText w:val=""/>
+      <w:lvlJc w:val="left"/>
+      <w:pPr>
+        <w:tabs>
+          <w:tab w:val="num" w:pos="3600"/>
+        </w:tabs>
+        <w:ind w:left="3600" w:hanging="360"/>
+      </w:pPr>
+      <w:rPr>
+        <w:rFonts w:ascii="Wingdings" w:hAnsi="Wingdings" w:hint="default"/>
+        <w:sz w:val="20"/>
+      </w:rPr>
+    </w:lvl>
+    <w:lvl w:ilvl="5" w:tentative="1">
+      <w:start w:val="1"/>
+      <w:numFmt w:val="bullet"/>
+      <w:lvlText w:val=""/>
+      <w:lvlJc w:val="left"/>
+      <w:pPr>
+        <w:tabs>
+          <w:tab w:val="num" w:pos="4320"/>
+        </w:tabs>
+        <w:ind w:left="4320" w:hanging="360"/>
+      </w:pPr>
+      <w:rPr>
+        <w:rFonts w:ascii="Wingdings" w:hAnsi="Wingdings" w:hint="default"/>
+        <w:sz w:val="20"/>
+      </w:rPr>
+    </w:lvl>
+    <w:lvl w:ilvl="6" w:tentative="1">
+      <w:start w:val="1"/>
+      <w:numFmt w:val="bullet"/>
+      <w:lvlText w:val=""/>
+      <w:lvlJc w:val="left"/>
+      <w:pPr>
+        <w:tabs>
+          <w:tab w:val="num" w:pos="5040"/>
+        </w:tabs>
+        <w:ind w:left="5040" w:hanging="360"/>
+      </w:pPr>
+      <w:rPr>
+        <w:rFonts w:ascii="Wingdings" w:hAnsi="Wingdings" w:hint="default"/>
+        <w:sz w:val="20"/>
+      </w:rPr>
+    </w:lvl>
+    <w:lvl w:ilvl="7" w:tentative="1">
+      <w:start w:val="1"/>
+      <w:numFmt w:val="bullet"/>
+      <w:lvlText w:val=""/>
+      <w:lvlJc w:val="left"/>
+      <w:pPr>
+        <w:tabs>
+          <w:tab w:val="num" w:pos="5760"/>
+        </w:tabs>
+        <w:ind w:left="5760" w:hanging="360"/>
+      </w:pPr>
+      <w:rPr>
+        <w:rFonts w:ascii="Wingdings" w:hAnsi="Wingdings" w:hint="default"/>
+        <w:sz w:val="20"/>
+      </w:rPr>
+    </w:lvl>
+    <w:lvl w:ilvl="8" w:tentative="1">
+      <w:start w:val="1"/>
+      <w:numFmt w:val="bullet"/>
+      <w:lvlText w:val=""/>
+      <w:lvlJc w:val="left"/>
+      <w:pPr>
+        <w:tabs>
+          <w:tab w:val="num" w:pos="6480"/>
+        </w:tabs>
+        <w:ind w:left="6480" w:hanging="360"/>
+      </w:pPr>
+      <w:rPr>
+        <w:rFonts w:ascii="Wingdings" w:hAnsi="Wingdings" w:hint="default"/>
+        <w:sz w:val="20"/>
+      </w:rPr>
+    </w:lvl>
+  </w:abstractNum>
+  <w:abstractNum w:abstractNumId="7" w15:restartNumberingAfterBreak="0">
     <w:nsid w:val="1BF83486"/>
     <w:multiLevelType w:val="multilevel"/>
     <w:tmpl w:val="5DAC1B5E"/>
@@ -31221,7 +34398,7 @@
       </w:pPr>
     </w:lvl>
   </w:abstractNum>
-  <w:abstractNum w:abstractNumId="7" w15:restartNumberingAfterBreak="0">
+  <w:abstractNum w:abstractNumId="8" w15:restartNumberingAfterBreak="0">
     <w:nsid w:val="1F5066AF"/>
     <w:multiLevelType w:val="multilevel"/>
     <w:tmpl w:val="20A82278"/>
@@ -31370,7 +34547,7 @@
       </w:rPr>
     </w:lvl>
   </w:abstractNum>
-  <w:abstractNum w:abstractNumId="8" w15:restartNumberingAfterBreak="0">
+  <w:abstractNum w:abstractNumId="9" w15:restartNumberingAfterBreak="0">
     <w:nsid w:val="25DB6F79"/>
     <w:multiLevelType w:val="multilevel"/>
     <w:tmpl w:val="70304DD4"/>
@@ -31487,7 +34664,7 @@
       </w:pPr>
     </w:lvl>
   </w:abstractNum>
-  <w:abstractNum w:abstractNumId="9" w15:restartNumberingAfterBreak="0">
+  <w:abstractNum w:abstractNumId="10" w15:restartNumberingAfterBreak="0">
     <w:nsid w:val="26A70105"/>
     <w:multiLevelType w:val="multilevel"/>
     <w:tmpl w:val="749E4662"/>
@@ -31600,7 +34777,7 @@
       </w:pPr>
     </w:lvl>
   </w:abstractNum>
-  <w:abstractNum w:abstractNumId="10" w15:restartNumberingAfterBreak="0">
+  <w:abstractNum w:abstractNumId="11" w15:restartNumberingAfterBreak="0">
     <w:nsid w:val="2DAB3839"/>
     <w:multiLevelType w:val="multilevel"/>
     <w:tmpl w:val="2F645776"/>
@@ -31713,7 +34890,7 @@
       </w:pPr>
     </w:lvl>
   </w:abstractNum>
-  <w:abstractNum w:abstractNumId="11" w15:restartNumberingAfterBreak="0">
+  <w:abstractNum w:abstractNumId="12" w15:restartNumberingAfterBreak="0">
     <w:nsid w:val="376615A4"/>
     <w:multiLevelType w:val="multilevel"/>
     <w:tmpl w:val="F4F29FA2"/>
@@ -31862,7 +35039,7 @@
       </w:rPr>
     </w:lvl>
   </w:abstractNum>
-  <w:abstractNum w:abstractNumId="12" w15:restartNumberingAfterBreak="0">
+  <w:abstractNum w:abstractNumId="13" w15:restartNumberingAfterBreak="0">
     <w:nsid w:val="3CA07FD4"/>
     <w:multiLevelType w:val="multilevel"/>
     <w:tmpl w:val="776AA47C"/>
@@ -31975,7 +35152,7 @@
       </w:pPr>
     </w:lvl>
   </w:abstractNum>
-  <w:abstractNum w:abstractNumId="13" w15:restartNumberingAfterBreak="0">
+  <w:abstractNum w:abstractNumId="14" w15:restartNumberingAfterBreak="0">
     <w:nsid w:val="3CB1181E"/>
     <w:multiLevelType w:val="multilevel"/>
     <w:tmpl w:val="EB42E486"/>
@@ -32092,7 +35269,7 @@
       </w:pPr>
     </w:lvl>
   </w:abstractNum>
-  <w:abstractNum w:abstractNumId="14" w15:restartNumberingAfterBreak="0">
+  <w:abstractNum w:abstractNumId="15" w15:restartNumberingAfterBreak="0">
     <w:nsid w:val="3F6F3E40"/>
     <w:multiLevelType w:val="multilevel"/>
     <w:tmpl w:val="ACC8087E"/>
@@ -32241,7 +35418,7 @@
       </w:rPr>
     </w:lvl>
   </w:abstractNum>
-  <w:abstractNum w:abstractNumId="15" w15:restartNumberingAfterBreak="0">
+  <w:abstractNum w:abstractNumId="16" w15:restartNumberingAfterBreak="0">
     <w:nsid w:val="41F46B0E"/>
     <w:multiLevelType w:val="multilevel"/>
     <w:tmpl w:val="87C2BA4C"/>
@@ -32358,7 +35535,7 @@
       </w:pPr>
     </w:lvl>
   </w:abstractNum>
-  <w:abstractNum w:abstractNumId="16" w15:restartNumberingAfterBreak="0">
+  <w:abstractNum w:abstractNumId="17" w15:restartNumberingAfterBreak="0">
     <w:nsid w:val="43C17F86"/>
     <w:multiLevelType w:val="multilevel"/>
     <w:tmpl w:val="252A0E5E"/>
@@ -32471,7 +35648,156 @@
       </w:pPr>
     </w:lvl>
   </w:abstractNum>
-  <w:abstractNum w:abstractNumId="17" w15:restartNumberingAfterBreak="0">
+  <w:abstractNum w:abstractNumId="18" w15:restartNumberingAfterBreak="0">
+    <w:nsid w:val="4D1853EB"/>
+    <w:multiLevelType w:val="multilevel"/>
+    <w:tmpl w:val="53D465B4"/>
+    <w:lvl w:ilvl="0">
+      <w:start w:val="1"/>
+      <w:numFmt w:val="bullet"/>
+      <w:lvlText w:val=""/>
+      <w:lvlJc w:val="left"/>
+      <w:pPr>
+        <w:tabs>
+          <w:tab w:val="num" w:pos="720"/>
+        </w:tabs>
+        <w:ind w:left="720" w:hanging="360"/>
+      </w:pPr>
+      <w:rPr>
+        <w:rFonts w:ascii="Symbol" w:hAnsi="Symbol" w:hint="default"/>
+        <w:sz w:val="20"/>
+      </w:rPr>
+    </w:lvl>
+    <w:lvl w:ilvl="1" w:tentative="1">
+      <w:start w:val="1"/>
+      <w:numFmt w:val="bullet"/>
+      <w:lvlText w:val="o"/>
+      <w:lvlJc w:val="left"/>
+      <w:pPr>
+        <w:tabs>
+          <w:tab w:val="num" w:pos="1440"/>
+        </w:tabs>
+        <w:ind w:left="1440" w:hanging="360"/>
+      </w:pPr>
+      <w:rPr>
+        <w:rFonts w:ascii="Courier New" w:hAnsi="Courier New" w:hint="default"/>
+        <w:sz w:val="20"/>
+      </w:rPr>
+    </w:lvl>
+    <w:lvl w:ilvl="2" w:tentative="1">
+      <w:start w:val="1"/>
+      <w:numFmt w:val="bullet"/>
+      <w:lvlText w:val=""/>
+      <w:lvlJc w:val="left"/>
+      <w:pPr>
+        <w:tabs>
+          <w:tab w:val="num" w:pos="2160"/>
+        </w:tabs>
+        <w:ind w:left="2160" w:hanging="360"/>
+      </w:pPr>
+      <w:rPr>
+        <w:rFonts w:ascii="Wingdings" w:hAnsi="Wingdings" w:hint="default"/>
+        <w:sz w:val="20"/>
+      </w:rPr>
+    </w:lvl>
+    <w:lvl w:ilvl="3" w:tentative="1">
+      <w:start w:val="1"/>
+      <w:numFmt w:val="bullet"/>
+      <w:lvlText w:val=""/>
+      <w:lvlJc w:val="left"/>
+      <w:pPr>
+        <w:tabs>
+          <w:tab w:val="num" w:pos="2880"/>
+        </w:tabs>
+        <w:ind w:left="2880" w:hanging="360"/>
+      </w:pPr>
+      <w:rPr>
+        <w:rFonts w:ascii="Wingdings" w:hAnsi="Wingdings" w:hint="default"/>
+        <w:sz w:val="20"/>
+      </w:rPr>
+    </w:lvl>
+    <w:lvl w:ilvl="4" w:tentative="1">
+      <w:start w:val="1"/>
+      <w:numFmt w:val="bullet"/>
+      <w:lvlText w:val=""/>
+      <w:lvlJc w:val="left"/>
+      <w:pPr>
+        <w:tabs>
+          <w:tab w:val="num" w:pos="3600"/>
+        </w:tabs>
+        <w:ind w:left="3600" w:hanging="360"/>
+      </w:pPr>
+      <w:rPr>
+        <w:rFonts w:ascii="Wingdings" w:hAnsi="Wingdings" w:hint="default"/>
+        <w:sz w:val="20"/>
+      </w:rPr>
+    </w:lvl>
+    <w:lvl w:ilvl="5" w:tentative="1">
+      <w:start w:val="1"/>
+      <w:numFmt w:val="bullet"/>
+      <w:lvlText w:val=""/>
+      <w:lvlJc w:val="left"/>
+      <w:pPr>
+        <w:tabs>
+          <w:tab w:val="num" w:pos="4320"/>
+        </w:tabs>
+        <w:ind w:left="4320" w:hanging="360"/>
+      </w:pPr>
+      <w:rPr>
+        <w:rFonts w:ascii="Wingdings" w:hAnsi="Wingdings" w:hint="default"/>
+        <w:sz w:val="20"/>
+      </w:rPr>
+    </w:lvl>
+    <w:lvl w:ilvl="6" w:tentative="1">
+      <w:start w:val="1"/>
+      <w:numFmt w:val="bullet"/>
+      <w:lvlText w:val=""/>
+      <w:lvlJc w:val="left"/>
+      <w:pPr>
+        <w:tabs>
+          <w:tab w:val="num" w:pos="5040"/>
+        </w:tabs>
+        <w:ind w:left="5040" w:hanging="360"/>
+      </w:pPr>
+      <w:rPr>
+        <w:rFonts w:ascii="Wingdings" w:hAnsi="Wingdings" w:hint="default"/>
+        <w:sz w:val="20"/>
+      </w:rPr>
+    </w:lvl>
+    <w:lvl w:ilvl="7" w:tentative="1">
+      <w:start w:val="1"/>
+      <w:numFmt w:val="bullet"/>
+      <w:lvlText w:val=""/>
+      <w:lvlJc w:val="left"/>
+      <w:pPr>
+        <w:tabs>
+          <w:tab w:val="num" w:pos="5760"/>
+        </w:tabs>
+        <w:ind w:left="5760" w:hanging="360"/>
+      </w:pPr>
+      <w:rPr>
+        <w:rFonts w:ascii="Wingdings" w:hAnsi="Wingdings" w:hint="default"/>
+        <w:sz w:val="20"/>
+      </w:rPr>
+    </w:lvl>
+    <w:lvl w:ilvl="8" w:tentative="1">
+      <w:start w:val="1"/>
+      <w:numFmt w:val="bullet"/>
+      <w:lvlText w:val=""/>
+      <w:lvlJc w:val="left"/>
+      <w:pPr>
+        <w:tabs>
+          <w:tab w:val="num" w:pos="6480"/>
+        </w:tabs>
+        <w:ind w:left="6480" w:hanging="360"/>
+      </w:pPr>
+      <w:rPr>
+        <w:rFonts w:ascii="Wingdings" w:hAnsi="Wingdings" w:hint="default"/>
+        <w:sz w:val="20"/>
+      </w:rPr>
+    </w:lvl>
+  </w:abstractNum>
+  <w:abstractNum w:abstractNumId="19" w15:restartNumberingAfterBreak="0">
     <w:nsid w:val="50B27DD4"/>
     <w:multiLevelType w:val="multilevel"/>
     <w:tmpl w:val="14160B62"/>
@@ -32588,7 +35914,7 @@
       </w:pPr>
     </w:lvl>
   </w:abstractNum>
-  <w:abstractNum w:abstractNumId="18" w15:restartNumberingAfterBreak="0">
+  <w:abstractNum w:abstractNumId="20" w15:restartNumberingAfterBreak="0">
     <w:nsid w:val="52BA696D"/>
     <w:multiLevelType w:val="multilevel"/>
     <w:tmpl w:val="96303C42"/>
@@ -32701,7 +36027,7 @@
       </w:pPr>
     </w:lvl>
   </w:abstractNum>
-  <w:abstractNum w:abstractNumId="19" w15:restartNumberingAfterBreak="0">
+  <w:abstractNum w:abstractNumId="21" w15:restartNumberingAfterBreak="0">
     <w:nsid w:val="5B4651E7"/>
     <w:multiLevelType w:val="multilevel"/>
     <w:tmpl w:val="ABA42432"/>
@@ -32850,7 +36176,7 @@
       </w:rPr>
     </w:lvl>
   </w:abstractNum>
-  <w:abstractNum w:abstractNumId="20" w15:restartNumberingAfterBreak="0">
+  <w:abstractNum w:abstractNumId="22" w15:restartNumberingAfterBreak="0">
     <w:nsid w:val="6A312A7F"/>
     <w:multiLevelType w:val="multilevel"/>
     <w:tmpl w:val="099263A0"/>
@@ -32967,7 +36293,7 @@
       </w:pPr>
     </w:lvl>
   </w:abstractNum>
-  <w:abstractNum w:abstractNumId="21" w15:restartNumberingAfterBreak="0">
+  <w:abstractNum w:abstractNumId="23" w15:restartNumberingAfterBreak="0">
     <w:nsid w:val="6F055B57"/>
     <w:multiLevelType w:val="multilevel"/>
     <w:tmpl w:val="D34CB39C"/>
@@ -33084,7 +36410,7 @@
       </w:pPr>
     </w:lvl>
   </w:abstractNum>
-  <w:abstractNum w:abstractNumId="22" w15:restartNumberingAfterBreak="0">
+  <w:abstractNum w:abstractNumId="24" w15:restartNumberingAfterBreak="0">
     <w:nsid w:val="767C487F"/>
     <w:multiLevelType w:val="multilevel"/>
     <w:tmpl w:val="EE5CF280"/>
@@ -33233,7 +36559,7 @@
       </w:rPr>
     </w:lvl>
   </w:abstractNum>
-  <w:abstractNum w:abstractNumId="23" w15:restartNumberingAfterBreak="0">
+  <w:abstractNum w:abstractNumId="25" w15:restartNumberingAfterBreak="0">
     <w:nsid w:val="76B966F9"/>
     <w:multiLevelType w:val="multilevel"/>
     <w:tmpl w:val="602612D4"/>
@@ -33382,7 +36708,7 @@
       </w:rPr>
     </w:lvl>
   </w:abstractNum>
-  <w:abstractNum w:abstractNumId="24" w15:restartNumberingAfterBreak="0">
+  <w:abstractNum w:abstractNumId="26" w15:restartNumberingAfterBreak="0">
     <w:nsid w:val="7B2209DE"/>
     <w:multiLevelType w:val="multilevel"/>
     <w:tmpl w:val="76505DAC"/>
@@ -33495,7 +36821,7 @@
       </w:pPr>
     </w:lvl>
   </w:abstractNum>
-  <w:abstractNum w:abstractNumId="25" w15:restartNumberingAfterBreak="0">
+  <w:abstractNum w:abstractNumId="27" w15:restartNumberingAfterBreak="0">
     <w:nsid w:val="7D7C4B8C"/>
     <w:multiLevelType w:val="multilevel"/>
     <w:tmpl w:val="EB18AD90"/>
@@ -33648,79 +36974,85 @@
     <w:abstractNumId w:val="5"/>
   </w:num>
   <w:num w:numId="2" w16cid:durableId="1851750417">
-    <w:abstractNumId w:val="21"/>
+    <w:abstractNumId w:val="23"/>
   </w:num>
   <w:num w:numId="3" w16cid:durableId="452553433">
     <w:abstractNumId w:val="1"/>
   </w:num>
   <w:num w:numId="4" w16cid:durableId="1305038414">
+    <w:abstractNumId w:val="16"/>
+  </w:num>
+  <w:num w:numId="5" w16cid:durableId="58867807">
+    <w:abstractNumId w:val="27"/>
+  </w:num>
+  <w:num w:numId="6" w16cid:durableId="425157624">
     <w:abstractNumId w:val="15"/>
   </w:num>
-  <w:num w:numId="5" w16cid:durableId="58867807">
-    <w:abstractNumId w:val="25"/>
-  </w:num>
-  <w:num w:numId="6" w16cid:durableId="425157624">
-    <w:abstractNumId w:val="14"/>
-  </w:num>
   <w:num w:numId="7" w16cid:durableId="2054036706">
-    <w:abstractNumId w:val="19"/>
+    <w:abstractNumId w:val="21"/>
   </w:num>
   <w:num w:numId="8" w16cid:durableId="1219051788">
-    <w:abstractNumId w:val="16"/>
+    <w:abstractNumId w:val="17"/>
   </w:num>
   <w:num w:numId="9" w16cid:durableId="366294185">
     <w:abstractNumId w:val="4"/>
   </w:num>
   <w:num w:numId="10" w16cid:durableId="1437674458">
-    <w:abstractNumId w:val="23"/>
+    <w:abstractNumId w:val="25"/>
   </w:num>
   <w:num w:numId="11" w16cid:durableId="246618808">
-    <w:abstractNumId w:val="24"/>
+    <w:abstractNumId w:val="26"/>
   </w:num>
   <w:num w:numId="12" w16cid:durableId="1006515884">
-    <w:abstractNumId w:val="11"/>
+    <w:abstractNumId w:val="12"/>
   </w:num>
   <w:num w:numId="13" w16cid:durableId="690497267">
-    <w:abstractNumId w:val="8"/>
+    <w:abstractNumId w:val="9"/>
   </w:num>
   <w:num w:numId="14" w16cid:durableId="646518652">
-    <w:abstractNumId w:val="20"/>
+    <w:abstractNumId w:val="22"/>
   </w:num>
   <w:num w:numId="15" w16cid:durableId="1582181544">
-    <w:abstractNumId w:val="7"/>
+    <w:abstractNumId w:val="8"/>
   </w:num>
   <w:num w:numId="16" w16cid:durableId="1191724477">
     <w:abstractNumId w:val="3"/>
   </w:num>
   <w:num w:numId="17" w16cid:durableId="1860660848">
-    <w:abstractNumId w:val="10"/>
+    <w:abstractNumId w:val="11"/>
   </w:num>
   <w:num w:numId="18" w16cid:durableId="1647465218">
     <w:abstractNumId w:val="2"/>
   </w:num>
   <w:num w:numId="19" w16cid:durableId="1352683577">
-    <w:abstractNumId w:val="12"/>
+    <w:abstractNumId w:val="13"/>
   </w:num>
   <w:num w:numId="20" w16cid:durableId="1394350940">
-    <w:abstractNumId w:val="22"/>
+    <w:abstractNumId w:val="24"/>
   </w:num>
   <w:num w:numId="21" w16cid:durableId="84496155">
-    <w:abstractNumId w:val="18"/>
+    <w:abstractNumId w:val="20"/>
   </w:num>
   <w:num w:numId="22" w16cid:durableId="310133342">
-    <w:abstractNumId w:val="6"/>
+    <w:abstractNumId w:val="7"/>
   </w:num>
   <w:num w:numId="23" w16cid:durableId="2061980393">
-    <w:abstractNumId w:val="17"/>
+    <w:abstractNumId w:val="19"/>
   </w:num>
   <w:num w:numId="24" w16cid:durableId="49042719">
     <w:abstractNumId w:val="0"/>
   </w:num>
   <w:num w:numId="25" w16cid:durableId="1355114386">
-    <w:abstractNumId w:val="13"/>
+    <w:abstractNumId w:val="14"/>
   </w:num>
   <w:num w:numId="26" w16cid:durableId="1233812491">
-    <w:abstractNumId w:val="9"/>
+    <w:abstractNumId w:val="10"/>
+  </w:num>
+  <w:num w:numId="27" w16cid:durableId="434978503">
+    <w:abstractNumId w:val="18"/>
+  </w:num>
+  <w:num w:numId="28" w16cid:durableId="1282347751">
+    <w:abstractNumId w:val="6"/>
   </w:num>
 </w:numbering>
 </file>

</xml_diff>